<commit_message>
maj livrabes + supp course OK
</commit_message>
<xml_diff>
--- a/Ressources/CahierDeRecette_Projet_CrossLaPro_E1_Colbert.docx
+++ b/Ressources/CahierDeRecette_Projet_CrossLaPro_E1_Colbert.docx
@@ -77,8 +77,20 @@
               <w:jc w:val="center"/>
             </w:pPr>
             <w:r>
+              <w:rPr>
+                <w:highlight w:val="yellow"/>
+              </w:rPr>
               <w:t>OK</w:t>
             </w:r>
+            <w:r>
+              <w:t>/</w:t>
+            </w:r>
+            <w:r>
+              <w:rPr>
+                <w:strike/>
+              </w:rPr>
+              <w:t>NOK</w:t>
+            </w:r>
           </w:p>
         </w:tc>
         <w:tc>
@@ -98,27 +110,85 @@
           </w:tcPr>
           <w:p>
             <w:r>
-              <w:t>Afficher le formulaire</w:t>
-            </w:r>
-            <w:r>
-              <w:t xml:space="preserve"> de </w:t>
-            </w:r>
-            <w:r>
-              <w:t>connexion sur la page d’accueil</w:t>
-            </w:r>
-          </w:p>
-        </w:tc>
-        <w:tc>
-          <w:tcPr>
-            <w:tcW w:w="1819" w:type="dxa"/>
-          </w:tcPr>
-          <w:p>
-            <w:pPr>
-              <w:jc w:val="center"/>
-            </w:pPr>
-            <w:r>
+              <w:t>Afficher le formulaire de connexion sur la page d’accueil</w:t>
+            </w:r>
+          </w:p>
+        </w:tc>
+        <w:tc>
+          <w:tcPr>
+            <w:tcW w:w="1819" w:type="dxa"/>
+          </w:tcPr>
+          <w:p>
+            <w:pPr>
+              <w:jc w:val="center"/>
+            </w:pPr>
+            <w:r>
+              <w:rPr>
+                <w:highlight w:val="yellow"/>
+              </w:rPr>
               <w:t>OK</w:t>
             </w:r>
+            <w:r>
+              <w:t xml:space="preserve"> </w:t>
+            </w:r>
+            <w:r>
+              <w:t>/</w:t>
+            </w:r>
+            <w:r>
+              <w:rPr>
+                <w:strike/>
+              </w:rPr>
+              <w:t>NOK</w:t>
+            </w:r>
+          </w:p>
+        </w:tc>
+        <w:tc>
+          <w:tcPr>
+            <w:tcW w:w="3066" w:type="dxa"/>
+          </w:tcPr>
+          <w:p/>
+        </w:tc>
+      </w:tr>
+      <w:tr>
+        <w:trPr>
+          <w:trHeight w:val="641"/>
+        </w:trPr>
+        <w:tc>
+          <w:tcPr>
+            <w:tcW w:w="4311" w:type="dxa"/>
+          </w:tcPr>
+          <w:p>
+            <w:r>
+              <w:t>S’inscrire sur l’index si on ne l’est pas pour accéder à la page d’accueil</w:t>
+            </w:r>
+          </w:p>
+        </w:tc>
+        <w:tc>
+          <w:tcPr>
+            <w:tcW w:w="1819" w:type="dxa"/>
+          </w:tcPr>
+          <w:p>
+            <w:pPr>
+              <w:jc w:val="center"/>
+            </w:pPr>
+            <w:r>
+              <w:rPr>
+                <w:highlight w:val="yellow"/>
+              </w:rPr>
+              <w:t>OK</w:t>
+            </w:r>
+            <w:r>
+              <w:t xml:space="preserve"> </w:t>
+            </w:r>
+            <w:r>
+              <w:t>/</w:t>
+            </w:r>
+            <w:r>
+              <w:rPr>
+                <w:strike/>
+              </w:rPr>
+              <w:t>NOK</w:t>
+            </w:r>
           </w:p>
         </w:tc>
         <w:tc>
@@ -151,8 +221,23 @@
               <w:jc w:val="center"/>
             </w:pPr>
             <w:r>
+              <w:rPr>
+                <w:highlight w:val="yellow"/>
+              </w:rPr>
               <w:t>OK</w:t>
             </w:r>
+            <w:r>
+              <w:t xml:space="preserve"> </w:t>
+            </w:r>
+            <w:r>
+              <w:t>/</w:t>
+            </w:r>
+            <w:r>
+              <w:rPr>
+                <w:strike/>
+              </w:rPr>
+              <w:t>NOK</w:t>
+            </w:r>
           </w:p>
         </w:tc>
         <w:tc>
@@ -172,34 +257,34 @@
           </w:tcPr>
           <w:p>
             <w:r>
-              <w:t xml:space="preserve">Afficher la page inscription Course lorsque l’on </w:t>
-            </w:r>
-            <w:r>
-              <w:t>appuie</w:t>
-            </w:r>
-            <w:r>
-              <w:t xml:space="preserve"> sur le bouton </w:t>
-            </w:r>
-            <w:r>
-              <w:t>« </w:t>
-            </w:r>
-            <w:r>
-              <w:t>inscription Course</w:t>
-            </w:r>
-            <w:r>
-              <w:t> »</w:t>
-            </w:r>
-          </w:p>
-        </w:tc>
-        <w:tc>
-          <w:tcPr>
-            <w:tcW w:w="1819" w:type="dxa"/>
-          </w:tcPr>
-          <w:p>
-            <w:pPr>
-              <w:jc w:val="center"/>
-            </w:pPr>
-            <w:r>
+              <w:t>Il faut se connecter depuis l’index pour accéder à la page d’accueil</w:t>
+            </w:r>
+          </w:p>
+        </w:tc>
+        <w:tc>
+          <w:tcPr>
+            <w:tcW w:w="1819" w:type="dxa"/>
+          </w:tcPr>
+          <w:p>
+            <w:pPr>
+              <w:jc w:val="center"/>
+            </w:pPr>
+            <w:r>
+              <w:rPr>
+                <w:highlight w:val="yellow"/>
+              </w:rPr>
+              <w:t>OK</w:t>
+            </w:r>
+            <w:r>
+              <w:t xml:space="preserve"> </w:t>
+            </w:r>
+            <w:r>
+              <w:t>/</w:t>
+            </w:r>
+            <w:r>
+              <w:rPr>
+                <w:strike/>
+              </w:rPr>
               <w:t>NOK</w:t>
             </w:r>
           </w:p>
@@ -208,11 +293,105 @@
           <w:tcPr>
             <w:tcW w:w="3066" w:type="dxa"/>
           </w:tcPr>
-          <w:p>
-            <w:r>
-              <w:t>En cours</w:t>
-            </w:r>
-          </w:p>
+          <w:p/>
+        </w:tc>
+      </w:tr>
+      <w:tr>
+        <w:trPr>
+          <w:trHeight w:val="971"/>
+        </w:trPr>
+        <w:tc>
+          <w:tcPr>
+            <w:tcW w:w="4311" w:type="dxa"/>
+          </w:tcPr>
+          <w:p>
+            <w:r>
+              <w:t>Afficher la page inscription Course lorsque l’on appuie sur le bouton « inscription Course »</w:t>
+            </w:r>
+          </w:p>
+        </w:tc>
+        <w:tc>
+          <w:tcPr>
+            <w:tcW w:w="1819" w:type="dxa"/>
+          </w:tcPr>
+          <w:p>
+            <w:pPr>
+              <w:jc w:val="center"/>
+            </w:pPr>
+            <w:r>
+              <w:rPr>
+                <w:highlight w:val="yellow"/>
+              </w:rPr>
+              <w:t>OK</w:t>
+            </w:r>
+            <w:r>
+              <w:t xml:space="preserve"> </w:t>
+            </w:r>
+            <w:r>
+              <w:t>/</w:t>
+            </w:r>
+            <w:r>
+              <w:rPr>
+                <w:strike/>
+              </w:rPr>
+              <w:t>NOK</w:t>
+            </w:r>
+          </w:p>
+        </w:tc>
+        <w:tc>
+          <w:tcPr>
+            <w:tcW w:w="3066" w:type="dxa"/>
+          </w:tcPr>
+          <w:p/>
+        </w:tc>
+      </w:tr>
+      <w:tr>
+        <w:trPr>
+          <w:trHeight w:val="971"/>
+        </w:trPr>
+        <w:tc>
+          <w:tcPr>
+            <w:tcW w:w="4311" w:type="dxa"/>
+          </w:tcPr>
+          <w:p>
+            <w:r>
+              <w:t>S’inscrire à la course sélectionnée</w:t>
+            </w:r>
+          </w:p>
+        </w:tc>
+        <w:tc>
+          <w:tcPr>
+            <w:tcW w:w="1819" w:type="dxa"/>
+          </w:tcPr>
+          <w:p>
+            <w:pPr>
+              <w:jc w:val="center"/>
+            </w:pPr>
+            <w:r>
+              <w:rPr>
+                <w:highlight w:val="yellow"/>
+              </w:rPr>
+              <w:t>OK</w:t>
+            </w:r>
+            <w:r>
+              <w:t xml:space="preserve"> </w:t>
+            </w:r>
+            <w:r>
+              <w:t>/</w:t>
+            </w:r>
+            <w:r>
+              <w:rPr>
+                <w:strike/>
+              </w:rPr>
+              <w:t>NOK</w:t>
+            </w:r>
+          </w:p>
+        </w:tc>
+        <w:tc>
+          <w:tcPr>
+            <w:tcW w:w="3066" w:type="dxa"/>
+          </w:tcPr>
+          <w:p/>
         </w:tc>
       </w:tr>
       <w:tr>
@@ -225,31 +404,372 @@
           </w:tcPr>
           <w:p>
             <w:r>
+              <w:t>Afficher la page info Course lorsque l’on appuie sur le bouton « info Course »</w:t>
+            </w:r>
+          </w:p>
+        </w:tc>
+        <w:tc>
+          <w:tcPr>
+            <w:tcW w:w="1819" w:type="dxa"/>
+          </w:tcPr>
+          <w:p>
+            <w:pPr>
+              <w:jc w:val="center"/>
+            </w:pPr>
+            <w:r>
+              <w:rPr>
+                <w:highlight w:val="yellow"/>
+              </w:rPr>
+              <w:t>OK</w:t>
+            </w:r>
+            <w:r>
+              <w:t xml:space="preserve"> </w:t>
+            </w:r>
+            <w:r>
+              <w:t>/</w:t>
+            </w:r>
+            <w:r>
+              <w:rPr>
+                <w:strike/>
+              </w:rPr>
+              <w:t>NOK</w:t>
+            </w:r>
+          </w:p>
+        </w:tc>
+        <w:tc>
+          <w:tcPr>
+            <w:tcW w:w="3066" w:type="dxa"/>
+          </w:tcPr>
+          <w:p/>
+        </w:tc>
+      </w:tr>
+      <w:tr>
+        <w:trPr>
+          <w:trHeight w:val="660"/>
+        </w:trPr>
+        <w:tc>
+          <w:tcPr>
+            <w:tcW w:w="4311" w:type="dxa"/>
+          </w:tcPr>
+          <w:p>
+            <w:r>
+              <w:t>Afficher les informations des courses avec no</w:t>
+            </w:r>
+            <w:r>
+              <w:t>m</w:t>
+            </w:r>
+            <w:r>
+              <w:t>, date et distance</w:t>
+            </w:r>
+          </w:p>
+        </w:tc>
+        <w:tc>
+          <w:tcPr>
+            <w:tcW w:w="1819" w:type="dxa"/>
+          </w:tcPr>
+          <w:p>
+            <w:pPr>
+              <w:jc w:val="center"/>
+            </w:pPr>
+            <w:r>
+              <w:rPr>
+                <w:highlight w:val="yellow"/>
+              </w:rPr>
+              <w:t>OK</w:t>
+            </w:r>
+            <w:r>
+              <w:t xml:space="preserve"> </w:t>
+            </w:r>
+            <w:r>
+              <w:t>/</w:t>
+            </w:r>
+            <w:r>
+              <w:rPr>
+                <w:strike/>
+              </w:rPr>
+              <w:t>NOK</w:t>
+            </w:r>
+          </w:p>
+        </w:tc>
+        <w:tc>
+          <w:tcPr>
+            <w:tcW w:w="3066" w:type="dxa"/>
+          </w:tcPr>
+          <w:p/>
+        </w:tc>
+      </w:tr>
+      <w:tr>
+        <w:trPr>
+          <w:trHeight w:val="311"/>
+        </w:trPr>
+        <w:tc>
+          <w:tcPr>
+            <w:tcW w:w="4311" w:type="dxa"/>
+          </w:tcPr>
+          <w:p>
+            <w:r>
+              <w:t>Afficher la page création Course lorsque l’on appuie sur le bouton « création Course »</w:t>
+            </w:r>
+          </w:p>
+        </w:tc>
+        <w:tc>
+          <w:tcPr>
+            <w:tcW w:w="1819" w:type="dxa"/>
+          </w:tcPr>
+          <w:p>
+            <w:pPr>
+              <w:jc w:val="center"/>
+            </w:pPr>
+            <w:r>
+              <w:rPr>
+                <w:highlight w:val="yellow"/>
+              </w:rPr>
+              <w:t>OK</w:t>
+            </w:r>
+            <w:r>
+              <w:t xml:space="preserve"> </w:t>
+            </w:r>
+            <w:r>
+              <w:t>/</w:t>
+            </w:r>
+            <w:r>
+              <w:rPr>
+                <w:strike/>
+              </w:rPr>
+              <w:t>NOK</w:t>
+            </w:r>
+          </w:p>
+        </w:tc>
+        <w:tc>
+          <w:tcPr>
+            <w:tcW w:w="3066" w:type="dxa"/>
+          </w:tcPr>
+          <w:p/>
+        </w:tc>
+      </w:tr>
+      <w:tr>
+        <w:trPr>
+          <w:trHeight w:val="311"/>
+        </w:trPr>
+        <w:tc>
+          <w:tcPr>
+            <w:tcW w:w="4311" w:type="dxa"/>
+          </w:tcPr>
+          <w:p/>
+        </w:tc>
+        <w:tc>
+          <w:tcPr>
+            <w:tcW w:w="1819" w:type="dxa"/>
+          </w:tcPr>
+          <w:p>
+            <w:pPr>
+              <w:jc w:val="center"/>
+            </w:pPr>
+          </w:p>
+        </w:tc>
+        <w:tc>
+          <w:tcPr>
+            <w:tcW w:w="3066" w:type="dxa"/>
+          </w:tcPr>
+          <w:p/>
+        </w:tc>
+      </w:tr>
+      <w:tr>
+        <w:trPr>
+          <w:trHeight w:val="311"/>
+        </w:trPr>
+        <w:tc>
+          <w:tcPr>
+            <w:tcW w:w="4311" w:type="dxa"/>
+          </w:tcPr>
+          <w:p>
+            <w:r>
+              <w:t>Afficher la page création Tour Course lorsque l’on appuie sur le bouton « création Tour »</w:t>
+            </w:r>
+          </w:p>
+        </w:tc>
+        <w:tc>
+          <w:tcPr>
+            <w:tcW w:w="1819" w:type="dxa"/>
+          </w:tcPr>
+          <w:p>
+            <w:pPr>
+              <w:jc w:val="center"/>
+            </w:pPr>
+            <w:r>
+              <w:rPr>
+                <w:highlight w:val="yellow"/>
+              </w:rPr>
+              <w:t>OK</w:t>
+            </w:r>
+            <w:r>
+              <w:t xml:space="preserve"> </w:t>
+            </w:r>
+            <w:r>
+              <w:t>/</w:t>
+            </w:r>
+            <w:r>
+              <w:rPr>
+                <w:strike/>
+              </w:rPr>
+              <w:t>NOK</w:t>
+            </w:r>
+          </w:p>
+        </w:tc>
+        <w:tc>
+          <w:tcPr>
+            <w:tcW w:w="3066" w:type="dxa"/>
+          </w:tcPr>
+          <w:p/>
+        </w:tc>
+      </w:tr>
+      <w:tr>
+        <w:trPr>
+          <w:trHeight w:val="311"/>
+        </w:trPr>
+        <w:tc>
+          <w:tcPr>
+            <w:tcW w:w="4311" w:type="dxa"/>
+          </w:tcPr>
+          <w:p/>
+        </w:tc>
+        <w:tc>
+          <w:tcPr>
+            <w:tcW w:w="1819" w:type="dxa"/>
+          </w:tcPr>
+          <w:p>
+            <w:pPr>
+              <w:jc w:val="center"/>
+            </w:pPr>
+          </w:p>
+        </w:tc>
+        <w:tc>
+          <w:tcPr>
+            <w:tcW w:w="3066" w:type="dxa"/>
+          </w:tcPr>
+          <w:p/>
+        </w:tc>
+      </w:tr>
+      <w:tr>
+        <w:trPr>
+          <w:trHeight w:val="311"/>
+        </w:trPr>
+        <w:tc>
+          <w:tcPr>
+            <w:tcW w:w="4311" w:type="dxa"/>
+          </w:tcPr>
+          <w:p>
+            <w:r>
+              <w:t>Afficher la page suppression Course lorsque l’on appuie sur le bouton « suppression Course »</w:t>
+            </w:r>
+          </w:p>
+        </w:tc>
+        <w:tc>
+          <w:tcPr>
+            <w:tcW w:w="1819" w:type="dxa"/>
+          </w:tcPr>
+          <w:p>
+            <w:pPr>
+              <w:jc w:val="center"/>
+            </w:pPr>
+            <w:r>
+              <w:rPr>
+                <w:highlight w:val="yellow"/>
+              </w:rPr>
+              <w:t>OK</w:t>
+            </w:r>
+            <w:r>
+              <w:t xml:space="preserve"> </w:t>
+            </w:r>
+            <w:r>
+              <w:t>/</w:t>
+            </w:r>
+            <w:r>
+              <w:rPr>
+                <w:strike/>
+              </w:rPr>
+              <w:t>NOK</w:t>
+            </w:r>
+          </w:p>
+        </w:tc>
+        <w:tc>
+          <w:tcPr>
+            <w:tcW w:w="3066" w:type="dxa"/>
+          </w:tcPr>
+          <w:p/>
+        </w:tc>
+      </w:tr>
+      <w:tr>
+        <w:trPr>
+          <w:trHeight w:val="311"/>
+        </w:trPr>
+        <w:tc>
+          <w:tcPr>
+            <w:tcW w:w="4311" w:type="dxa"/>
+          </w:tcPr>
+          <w:p/>
+        </w:tc>
+        <w:tc>
+          <w:tcPr>
+            <w:tcW w:w="1819" w:type="dxa"/>
+          </w:tcPr>
+          <w:p>
+            <w:pPr>
+              <w:jc w:val="center"/>
+            </w:pPr>
+          </w:p>
+        </w:tc>
+        <w:tc>
+          <w:tcPr>
+            <w:tcW w:w="3066" w:type="dxa"/>
+          </w:tcPr>
+          <w:p/>
+        </w:tc>
+      </w:tr>
+      <w:tr>
+        <w:trPr>
+          <w:trHeight w:val="311"/>
+        </w:trPr>
+        <w:tc>
+          <w:tcPr>
+            <w:tcW w:w="4311" w:type="dxa"/>
+          </w:tcPr>
+          <w:p>
+            <w:r>
               <w:t xml:space="preserve">Afficher la page </w:t>
             </w:r>
             <w:r>
-              <w:t>info</w:t>
-            </w:r>
-            <w:r>
-              <w:t xml:space="preserve"> Course lorsque l’on appuie sur le bouton « in</w:t>
-            </w:r>
-            <w:r>
-              <w:t>f</w:t>
-            </w:r>
-            <w:r>
-              <w:t>o Course »</w:t>
-            </w:r>
-          </w:p>
-        </w:tc>
-        <w:tc>
-          <w:tcPr>
-            <w:tcW w:w="1819" w:type="dxa"/>
-          </w:tcPr>
-          <w:p>
-            <w:pPr>
-              <w:jc w:val="center"/>
-            </w:pPr>
-            <w:r>
+              <w:t>modification</w:t>
+            </w:r>
+            <w:r>
+              <w:t xml:space="preserve"> Course lorsque l’on appuie sur le bouton « modification Course »</w:t>
+            </w:r>
+          </w:p>
+        </w:tc>
+        <w:tc>
+          <w:tcPr>
+            <w:tcW w:w="1819" w:type="dxa"/>
+          </w:tcPr>
+          <w:p>
+            <w:pPr>
+              <w:jc w:val="center"/>
+            </w:pPr>
+            <w:r>
+              <w:rPr>
+                <w:highlight w:val="yellow"/>
+              </w:rPr>
+              <w:t>OK</w:t>
+            </w:r>
+            <w:r>
+              <w:t xml:space="preserve"> </w:t>
+            </w:r>
+            <w:r>
+              <w:t>/</w:t>
+            </w:r>
+            <w:r>
+              <w:rPr>
+                <w:strike/>
+              </w:rPr>
               <w:t>NOK</w:t>
             </w:r>
           </w:p>
@@ -258,11 +778,7 @@
           <w:tcPr>
             <w:tcW w:w="3066" w:type="dxa"/>
           </w:tcPr>
-          <w:p>
-            <w:r>
-              <w:t>En cours</w:t>
-            </w:r>
-          </w:p>
+          <w:p/>
         </w:tc>
       </w:tr>
       <w:tr>
@@ -273,257 +789,178 @@
           <w:tcPr>
             <w:tcW w:w="4311" w:type="dxa"/>
           </w:tcPr>
+          <w:p/>
+        </w:tc>
+        <w:tc>
+          <w:tcPr>
+            <w:tcW w:w="1819" w:type="dxa"/>
+          </w:tcPr>
+          <w:p>
+            <w:pPr>
+              <w:jc w:val="center"/>
+            </w:pPr>
+          </w:p>
+        </w:tc>
+        <w:tc>
+          <w:tcPr>
+            <w:tcW w:w="3066" w:type="dxa"/>
+          </w:tcPr>
+          <w:p/>
+        </w:tc>
+      </w:tr>
+      <w:tr>
+        <w:trPr>
+          <w:trHeight w:val="311"/>
+        </w:trPr>
+        <w:tc>
+          <w:tcPr>
+            <w:tcW w:w="4311" w:type="dxa"/>
+          </w:tcPr>
+          <w:p>
+            <w:r>
+              <w:t>Créer une course avec la date et le nom de celle-ci</w:t>
+            </w:r>
+          </w:p>
+        </w:tc>
+        <w:tc>
+          <w:tcPr>
+            <w:tcW w:w="1819" w:type="dxa"/>
+          </w:tcPr>
+          <w:p>
+            <w:pPr>
+              <w:jc w:val="center"/>
+            </w:pPr>
+            <w:r>
+              <w:rPr>
+                <w:highlight w:val="yellow"/>
+              </w:rPr>
+              <w:t>OK</w:t>
+            </w:r>
+            <w:r>
+              <w:t xml:space="preserve"> </w:t>
+            </w:r>
+            <w:r>
+              <w:t>/</w:t>
+            </w:r>
+            <w:r>
+              <w:rPr>
+                <w:strike/>
+              </w:rPr>
+              <w:t>NOK</w:t>
+            </w:r>
+          </w:p>
+        </w:tc>
+        <w:tc>
+          <w:tcPr>
+            <w:tcW w:w="3066" w:type="dxa"/>
+          </w:tcPr>
+          <w:p/>
+        </w:tc>
+      </w:tr>
+      <w:tr>
+        <w:trPr>
+          <w:trHeight w:val="311"/>
+        </w:trPr>
+        <w:tc>
+          <w:tcPr>
+            <w:tcW w:w="4311" w:type="dxa"/>
+          </w:tcPr>
+          <w:p>
+            <w:r>
+              <w:t>Initialiser la distance d’un tour depuis la page création Tour Course</w:t>
+            </w:r>
+          </w:p>
+        </w:tc>
+        <w:tc>
+          <w:tcPr>
+            <w:tcW w:w="1819" w:type="dxa"/>
+          </w:tcPr>
+          <w:p>
+            <w:pPr>
+              <w:jc w:val="center"/>
+            </w:pPr>
+            <w:r>
+              <w:rPr>
+                <w:highlight w:val="yellow"/>
+              </w:rPr>
+              <w:t>OK</w:t>
+            </w:r>
+            <w:r>
+              <w:t xml:space="preserve"> </w:t>
+            </w:r>
+            <w:r>
+              <w:t>/</w:t>
+            </w:r>
+            <w:r>
+              <w:rPr>
+                <w:strike/>
+              </w:rPr>
+              <w:t>NOK</w:t>
+            </w:r>
+          </w:p>
+        </w:tc>
+        <w:tc>
+          <w:tcPr>
+            <w:tcW w:w="3066" w:type="dxa"/>
+          </w:tcPr>
+          <w:p>
+            <w:r>
+              <w:t xml:space="preserve">Problème d’affichage </w:t>
+            </w:r>
+            <w:r>
+              <w:t>du numéro de tour à initialiser</w:t>
+            </w:r>
+          </w:p>
+        </w:tc>
+      </w:tr>
+      <w:tr>
+        <w:trPr>
+          <w:trHeight w:val="311"/>
+        </w:trPr>
+        <w:tc>
+          <w:tcPr>
+            <w:tcW w:w="4311" w:type="dxa"/>
+          </w:tcPr>
           <w:p>
             <w:r>
               <w:t xml:space="preserve">Afficher la page </w:t>
             </w:r>
             <w:r>
-              <w:t>création</w:t>
-            </w:r>
-            <w:r>
-              <w:t xml:space="preserve"> Course lorsque l’on appuie sur le bouton « </w:t>
-            </w:r>
-            <w:r>
-              <w:t>création</w:t>
-            </w:r>
-            <w:r>
-              <w:t xml:space="preserve"> Course »</w:t>
-            </w:r>
-          </w:p>
-        </w:tc>
-        <w:tc>
-          <w:tcPr>
-            <w:tcW w:w="1819" w:type="dxa"/>
-          </w:tcPr>
-          <w:p>
-            <w:pPr>
-              <w:jc w:val="center"/>
-            </w:pPr>
-            <w:r>
+              <w:t>suppression</w:t>
+            </w:r>
+            <w:r>
+              <w:t xml:space="preserve"> Course lorsque l’on appuie sur le bouton « suppression Course »</w:t>
+            </w:r>
+          </w:p>
+        </w:tc>
+        <w:tc>
+          <w:tcPr>
+            <w:tcW w:w="1819" w:type="dxa"/>
+          </w:tcPr>
+          <w:p>
+            <w:pPr>
+              <w:jc w:val="center"/>
+            </w:pPr>
+            <w:r>
+              <w:rPr>
+                <w:highlight w:val="yellow"/>
+              </w:rPr>
               <w:t>OK</w:t>
             </w:r>
-          </w:p>
-        </w:tc>
-        <w:tc>
-          <w:tcPr>
-            <w:tcW w:w="3066" w:type="dxa"/>
-          </w:tcPr>
-          <w:p/>
-        </w:tc>
-      </w:tr>
-      <w:tr>
-        <w:trPr>
-          <w:trHeight w:val="311"/>
-        </w:trPr>
-        <w:tc>
-          <w:tcPr>
-            <w:tcW w:w="4311" w:type="dxa"/>
-          </w:tcPr>
-          <w:p>
-            <w:r>
-              <w:t xml:space="preserve">Afficher la page création Tour </w:t>
-            </w:r>
-            <w:r>
-              <w:t>Course lorsque l’on appuie sur le bouton « </w:t>
-            </w:r>
-            <w:r>
-              <w:t>initialiser Course</w:t>
-            </w:r>
-            <w:r>
-              <w:t> »</w:t>
-            </w:r>
-          </w:p>
-        </w:tc>
-        <w:tc>
-          <w:tcPr>
-            <w:tcW w:w="1819" w:type="dxa"/>
-          </w:tcPr>
-          <w:p>
-            <w:pPr>
-              <w:jc w:val="center"/>
-            </w:pPr>
-            <w:r>
-              <w:t>NOK</w:t>
-            </w:r>
-          </w:p>
-        </w:tc>
-        <w:tc>
-          <w:tcPr>
-            <w:tcW w:w="3066" w:type="dxa"/>
-          </w:tcPr>
-          <w:p>
-            <w:r>
-              <w:t>Problème d’affichage des noms des courses dispo dans un menu déroulant</w:t>
-            </w:r>
-          </w:p>
-        </w:tc>
-      </w:tr>
-      <w:tr>
-        <w:trPr>
-          <w:trHeight w:val="311"/>
-        </w:trPr>
-        <w:tc>
-          <w:tcPr>
-            <w:tcW w:w="4311" w:type="dxa"/>
-          </w:tcPr>
-          <w:p>
-            <w:r>
-              <w:t>S’inscrire sur l’index si on ne l’est pas pour accéder à la page d’accueil</w:t>
-            </w:r>
-          </w:p>
-        </w:tc>
-        <w:tc>
-          <w:tcPr>
-            <w:tcW w:w="1819" w:type="dxa"/>
-          </w:tcPr>
-          <w:p>
-            <w:pPr>
-              <w:jc w:val="center"/>
-            </w:pPr>
-            <w:r>
-              <w:t>OK</w:t>
-            </w:r>
-          </w:p>
-        </w:tc>
-        <w:tc>
-          <w:tcPr>
-            <w:tcW w:w="3066" w:type="dxa"/>
-          </w:tcPr>
-          <w:p/>
-        </w:tc>
-      </w:tr>
-      <w:tr>
-        <w:trPr>
-          <w:trHeight w:val="311"/>
-        </w:trPr>
-        <w:tc>
-          <w:tcPr>
-            <w:tcW w:w="4311" w:type="dxa"/>
-          </w:tcPr>
-          <w:p>
-            <w:r>
-              <w:t xml:space="preserve">Se connecter depuis l’index </w:t>
-            </w:r>
-            <w:r>
-              <w:t>pour accéder à la page d’accueil</w:t>
-            </w:r>
-          </w:p>
-        </w:tc>
-        <w:tc>
-          <w:tcPr>
-            <w:tcW w:w="1819" w:type="dxa"/>
-          </w:tcPr>
-          <w:p>
-            <w:pPr>
-              <w:jc w:val="center"/>
-            </w:pPr>
-            <w:r>
-              <w:t>OK</w:t>
-            </w:r>
-          </w:p>
-        </w:tc>
-        <w:tc>
-          <w:tcPr>
-            <w:tcW w:w="3066" w:type="dxa"/>
-          </w:tcPr>
-          <w:p/>
-        </w:tc>
-      </w:tr>
-      <w:tr>
-        <w:trPr>
-          <w:trHeight w:val="311"/>
-        </w:trPr>
-        <w:tc>
-          <w:tcPr>
-            <w:tcW w:w="4311" w:type="dxa"/>
-          </w:tcPr>
-          <w:p>
-            <w:r>
-              <w:t>Créer une course avec la date et le nom de celle-ci</w:t>
-            </w:r>
-          </w:p>
-        </w:tc>
-        <w:tc>
-          <w:tcPr>
-            <w:tcW w:w="1819" w:type="dxa"/>
-          </w:tcPr>
-          <w:p>
-            <w:pPr>
-              <w:jc w:val="center"/>
-            </w:pPr>
-            <w:r>
-              <w:t>OK</w:t>
-            </w:r>
-          </w:p>
-        </w:tc>
-        <w:tc>
-          <w:tcPr>
-            <w:tcW w:w="3066" w:type="dxa"/>
-          </w:tcPr>
-          <w:p/>
-        </w:tc>
-      </w:tr>
-      <w:tr>
-        <w:trPr>
-          <w:trHeight w:val="311"/>
-        </w:trPr>
-        <w:tc>
-          <w:tcPr>
-            <w:tcW w:w="4311" w:type="dxa"/>
-          </w:tcPr>
-          <w:p>
-            <w:r>
-              <w:t xml:space="preserve">Initialiser la distance d’un tour depuis </w:t>
-            </w:r>
-            <w:r>
-              <w:t>la page création Tour Course</w:t>
+            <w:r>
+              <w:t xml:space="preserve"> </w:t>
             </w:r>
             <w:bookmarkStart w:id="0" w:name="_GoBack"/>
             <w:bookmarkEnd w:id="0"/>
-          </w:p>
-        </w:tc>
-        <w:tc>
-          <w:tcPr>
-            <w:tcW w:w="1819" w:type="dxa"/>
-          </w:tcPr>
-          <w:p>
-            <w:pPr>
-              <w:jc w:val="center"/>
-            </w:pPr>
-            <w:r>
+            <w:r>
+              <w:t>/</w:t>
+            </w:r>
+            <w:r>
+              <w:rPr>
+                <w:strike/>
+              </w:rPr>
               <w:t>NOK</w:t>
             </w:r>
-          </w:p>
-        </w:tc>
-        <w:tc>
-          <w:tcPr>
-            <w:tcW w:w="3066" w:type="dxa"/>
-          </w:tcPr>
-          <w:p>
-            <w:r>
-              <w:t>Problème d’affichage des noms des courses dispo dans un menu déroulant</w:t>
-            </w:r>
-          </w:p>
-        </w:tc>
-      </w:tr>
-      <w:tr>
-        <w:trPr>
-          <w:trHeight w:val="311"/>
-        </w:trPr>
-        <w:tc>
-          <w:tcPr>
-            <w:tcW w:w="4311" w:type="dxa"/>
-          </w:tcPr>
-          <w:p/>
-        </w:tc>
-        <w:tc>
-          <w:tcPr>
-            <w:tcW w:w="1819" w:type="dxa"/>
-          </w:tcPr>
-          <w:p>
-            <w:pPr>
-              <w:jc w:val="center"/>
-            </w:pPr>
           </w:p>
         </w:tc>
         <w:tc>

</xml_diff>

<commit_message>
màj livrable + historique.php ok
</commit_message>
<xml_diff>
--- a/Ressources/CahierDeRecette_Projet_CrossLaPro_E1_Colbert.docx
+++ b/Ressources/CahierDeRecette_Projet_CrossLaPro_E1_Colbert.docx
@@ -1,35 +1,40 @@
 
 <file path=word/document.xml><?xml version="1.0" encoding="utf-8"?>
-<w:document xmlns:wpc="http://schemas.microsoft.com/office/word/2010/wordprocessingCanvas" xmlns:cx="http://schemas.microsoft.com/office/drawing/2014/chartex" xmlns:cx1="http://schemas.microsoft.com/office/drawing/2015/9/8/chartex" xmlns:cx2="http://schemas.microsoft.com/office/drawing/2015/10/21/chartex" xmlns:cx3="http://schemas.microsoft.com/office/drawing/2016/5/9/chartex" xmlns:cx4="http://schemas.microsoft.com/office/drawing/2016/5/10/chartex" xmlns:cx5="http://schemas.microsoft.com/office/drawing/2016/5/11/chartex" xmlns:cx6="http://schemas.microsoft.com/office/drawing/2016/5/12/chartex" xmlns:cx7="http://schemas.microsoft.com/office/drawing/2016/5/13/chartex" xmlns:cx8="http://schemas.microsoft.com/office/drawing/2016/5/14/chartex" xmlns:mc="http://schemas.openxmlformats.org/markup-compatibility/2006" xmlns:aink="http://schemas.microsoft.com/office/drawing/2016/ink" xmlns:am3d="http://schemas.microsoft.com/office/drawing/2017/model3d" xmlns:o="urn:schemas-microsoft-com:office:office" xmlns:r="http://schemas.openxmlformats.org/officeDocument/2006/relationships" xmlns:m="http://schemas.openxmlformats.org/officeDocument/2006/math" xmlns:v="urn:schemas-microsoft-com:vml" xmlns:wp14="http://schemas.microsoft.com/office/word/2010/wordprocessingDrawing" xmlns:wp="http://schemas.openxmlformats.org/drawingml/2006/wordprocessingDrawing" xmlns:w10="urn:schemas-microsoft-com:office:word" xmlns:w="http://schemas.openxmlformats.org/wordprocessingml/2006/main" xmlns:w14="http://schemas.microsoft.com/office/word/2010/wordml" xmlns:w15="http://schemas.microsoft.com/office/word/2012/wordml" xmlns:w16cex="http://schemas.microsoft.com/office/word/2018/wordml/cex" xmlns:w16cid="http://schemas.microsoft.com/office/word/2016/wordml/cid" xmlns:w16="http://schemas.microsoft.com/office/word/2018/wordml" xmlns:w16sdtdh="http://schemas.microsoft.com/office/word/2020/wordml/sdtdatahash" xmlns:w16se="http://schemas.microsoft.com/office/word/2015/wordml/symex" xmlns:wpg="http://schemas.microsoft.com/office/word/2010/wordprocessingGroup" xmlns:wpi="http://schemas.microsoft.com/office/word/2010/wordprocessingInk" xmlns:wne="http://schemas.microsoft.com/office/word/2006/wordml" xmlns:wps="http://schemas.microsoft.com/office/word/2010/wordprocessingShape" mc:Ignorable="w14 w15 w16se w16cid w16 w16cex w16sdtdh wp14">
+<w:document xmlns:wpc="http://schemas.microsoft.com/office/word/2010/wordprocessingCanvas" xmlns:cx="http://schemas.microsoft.com/office/drawing/2014/chartex" xmlns:mc="http://schemas.openxmlformats.org/markup-compatibility/2006" xmlns:o="urn:schemas-microsoft-com:office:office" xmlns:r="http://schemas.openxmlformats.org/officeDocument/2006/relationships" xmlns:m="http://schemas.openxmlformats.org/officeDocument/2006/math" xmlns:v="urn:schemas-microsoft-com:vml" xmlns:wp14="http://schemas.microsoft.com/office/word/2010/wordprocessingDrawing" xmlns:wp="http://schemas.openxmlformats.org/drawingml/2006/wordprocessingDrawing" xmlns:w10="urn:schemas-microsoft-com:office:word" xmlns:w="http://schemas.openxmlformats.org/wordprocessingml/2006/main" xmlns:w14="http://schemas.microsoft.com/office/word/2010/wordml" xmlns:w15="http://schemas.microsoft.com/office/word/2012/wordml" xmlns:w16se="http://schemas.microsoft.com/office/word/2015/wordml/symex" xmlns:wpg="http://schemas.microsoft.com/office/word/2010/wordprocessingGroup" xmlns:wpi="http://schemas.microsoft.com/office/word/2010/wordprocessingInk" xmlns:wne="http://schemas.microsoft.com/office/word/2006/wordml" xmlns:wps="http://schemas.microsoft.com/office/word/2010/wordprocessingShape" mc:Ignorable="w14 w15 w16se wp14">
   <w:body>
     <w:tbl>
       <w:tblPr>
         <w:tblStyle w:val="Grilledutableau"/>
-        <w:tblW w:w="9062" w:type="dxa"/>
+        <w:tblW w:w="9074" w:type="dxa"/>
         <w:tblLook w:val="04A0" w:firstRow="1" w:lastRow="0" w:firstColumn="1" w:lastColumn="0" w:noHBand="0" w:noVBand="1"/>
       </w:tblPr>
       <w:tblGrid>
-        <w:gridCol w:w="1812"/>
-        <w:gridCol w:w="1812"/>
-        <w:gridCol w:w="1812"/>
-        <w:gridCol w:w="1813"/>
-        <w:gridCol w:w="1813"/>
+        <w:gridCol w:w="1789"/>
+        <w:gridCol w:w="2014"/>
+        <w:gridCol w:w="1790"/>
+        <w:gridCol w:w="1696"/>
+        <w:gridCol w:w="1785"/>
       </w:tblGrid>
       <w:tr>
-        <w:tc>
-          <w:tcPr>
-            <w:tcW w:w="1812" w:type="dxa"/>
-          </w:tcPr>
-          <w:p>
-            <w:pPr>
-              <w:jc w:val="center"/>
-              <w:rPr>
-                <w:sz w:val="24"/>
-                <w:szCs w:val="24"/>
-              </w:rPr>
-            </w:pPr>
-            <w:r>
-              <w:rPr>
+        <w:trPr>
+          <w:trHeight w:val="598"/>
+        </w:trPr>
+        <w:tc>
+          <w:tcPr>
+            <w:tcW w:w="1814" w:type="dxa"/>
+          </w:tcPr>
+          <w:p>
+            <w:pPr>
+              <w:jc w:val="center"/>
+              <w:rPr>
+                <w:b/>
+                <w:sz w:val="24"/>
+                <w:szCs w:val="24"/>
+              </w:rPr>
+            </w:pPr>
+            <w:r>
+              <w:rPr>
+                <w:b/>
                 <w:sz w:val="24"/>
                 <w:szCs w:val="24"/>
               </w:rPr>
@@ -39,18 +44,20 @@
         </w:tc>
         <w:tc>
           <w:tcPr>
-            <w:tcW w:w="1812" w:type="dxa"/>
-          </w:tcPr>
-          <w:p>
-            <w:pPr>
-              <w:jc w:val="center"/>
-              <w:rPr>
-                <w:sz w:val="24"/>
-                <w:szCs w:val="24"/>
-              </w:rPr>
-            </w:pPr>
-            <w:r>
-              <w:rPr>
+            <w:tcW w:w="1814" w:type="dxa"/>
+          </w:tcPr>
+          <w:p>
+            <w:pPr>
+              <w:jc w:val="center"/>
+              <w:rPr>
+                <w:b/>
+                <w:sz w:val="24"/>
+                <w:szCs w:val="24"/>
+              </w:rPr>
+            </w:pPr>
+            <w:r>
+              <w:rPr>
+                <w:b/>
                 <w:sz w:val="24"/>
                 <w:szCs w:val="24"/>
               </w:rPr>
@@ -60,18 +67,20 @@
         </w:tc>
         <w:tc>
           <w:tcPr>
-            <w:tcW w:w="1812" w:type="dxa"/>
-          </w:tcPr>
-          <w:p>
-            <w:pPr>
-              <w:jc w:val="center"/>
-              <w:rPr>
-                <w:sz w:val="24"/>
-                <w:szCs w:val="24"/>
-              </w:rPr>
-            </w:pPr>
-            <w:r>
-              <w:rPr>
+            <w:tcW w:w="1814" w:type="dxa"/>
+          </w:tcPr>
+          <w:p>
+            <w:pPr>
+              <w:jc w:val="center"/>
+              <w:rPr>
+                <w:b/>
+                <w:sz w:val="24"/>
+                <w:szCs w:val="24"/>
+              </w:rPr>
+            </w:pPr>
+            <w:r>
+              <w:rPr>
+                <w:b/>
                 <w:sz w:val="24"/>
                 <w:szCs w:val="24"/>
               </w:rPr>
@@ -81,18 +90,20 @@
         </w:tc>
         <w:tc>
           <w:tcPr>
-            <w:tcW w:w="1813" w:type="dxa"/>
-          </w:tcPr>
-          <w:p>
-            <w:pPr>
-              <w:jc w:val="center"/>
-              <w:rPr>
-                <w:sz w:val="24"/>
-                <w:szCs w:val="24"/>
-              </w:rPr>
-            </w:pPr>
-            <w:r>
-              <w:rPr>
+            <w:tcW w:w="1816" w:type="dxa"/>
+          </w:tcPr>
+          <w:p>
+            <w:pPr>
+              <w:jc w:val="center"/>
+              <w:rPr>
+                <w:b/>
+                <w:sz w:val="24"/>
+                <w:szCs w:val="24"/>
+              </w:rPr>
+            </w:pPr>
+            <w:r>
+              <w:rPr>
+                <w:b/>
                 <w:sz w:val="24"/>
                 <w:szCs w:val="24"/>
               </w:rPr>
@@ -102,18 +113,20 @@
         </w:tc>
         <w:tc>
           <w:tcPr>
-            <w:tcW w:w="1813" w:type="dxa"/>
-          </w:tcPr>
-          <w:p>
-            <w:pPr>
-              <w:jc w:val="center"/>
-              <w:rPr>
-                <w:sz w:val="24"/>
-                <w:szCs w:val="24"/>
-              </w:rPr>
-            </w:pPr>
-            <w:r>
-              <w:rPr>
+            <w:tcW w:w="1816" w:type="dxa"/>
+          </w:tcPr>
+          <w:p>
+            <w:pPr>
+              <w:jc w:val="center"/>
+              <w:rPr>
+                <w:b/>
+                <w:sz w:val="24"/>
+                <w:szCs w:val="24"/>
+              </w:rPr>
+            </w:pPr>
+            <w:r>
+              <w:rPr>
+                <w:b/>
                 <w:sz w:val="24"/>
                 <w:szCs w:val="24"/>
               </w:rPr>
@@ -123,9 +136,12 @@
         </w:tc>
       </w:tr>
       <w:tr>
-        <w:tc>
-          <w:tcPr>
-            <w:tcW w:w="1812" w:type="dxa"/>
+        <w:trPr>
+          <w:trHeight w:val="890"/>
+        </w:trPr>
+        <w:tc>
+          <w:tcPr>
+            <w:tcW w:w="1814" w:type="dxa"/>
           </w:tcPr>
           <w:p>
             <w:pPr>
@@ -146,7 +162,7 @@
         </w:tc>
         <w:tc>
           <w:tcPr>
-            <w:tcW w:w="1812" w:type="dxa"/>
+            <w:tcW w:w="1814" w:type="dxa"/>
           </w:tcPr>
           <w:p>
             <w:pPr>
@@ -167,7 +183,7 @@
         </w:tc>
         <w:tc>
           <w:tcPr>
-            <w:tcW w:w="1812" w:type="dxa"/>
+            <w:tcW w:w="1814" w:type="dxa"/>
           </w:tcPr>
           <w:p>
             <w:pPr>
@@ -188,28 +204,28 @@
         </w:tc>
         <w:tc>
           <w:tcPr>
-            <w:tcW w:w="1813" w:type="dxa"/>
-          </w:tcPr>
-          <w:p>
-            <w:pPr>
-              <w:jc w:val="center"/>
-              <w:rPr>
-                <w:sz w:val="24"/>
-                <w:szCs w:val="24"/>
-              </w:rPr>
-            </w:pPr>
-            <w:r>
-              <w:rPr>
-                <w:sz w:val="24"/>
-                <w:szCs w:val="24"/>
-              </w:rPr>
-              <w:t>OK</w:t>
-            </w:r>
-          </w:p>
-        </w:tc>
-        <w:tc>
-          <w:tcPr>
-            <w:tcW w:w="1813" w:type="dxa"/>
+            <w:tcW w:w="1816" w:type="dxa"/>
+          </w:tcPr>
+          <w:p>
+            <w:pPr>
+              <w:jc w:val="center"/>
+              <w:rPr>
+                <w:sz w:val="24"/>
+                <w:szCs w:val="24"/>
+              </w:rPr>
+            </w:pPr>
+            <w:r>
+              <w:rPr>
+                <w:sz w:val="24"/>
+                <w:szCs w:val="24"/>
+              </w:rPr>
+              <w:t>OK/NOK</w:t>
+            </w:r>
+          </w:p>
+        </w:tc>
+        <w:tc>
+          <w:tcPr>
+            <w:tcW w:w="1816" w:type="dxa"/>
           </w:tcPr>
           <w:p>
             <w:pPr>
@@ -230,9 +246,12 @@
         </w:tc>
       </w:tr>
       <w:tr>
-        <w:tc>
-          <w:tcPr>
-            <w:tcW w:w="1812" w:type="dxa"/>
+        <w:trPr>
+          <w:trHeight w:val="890"/>
+        </w:trPr>
+        <w:tc>
+          <w:tcPr>
+            <w:tcW w:w="1814" w:type="dxa"/>
           </w:tcPr>
           <w:p>
             <w:pPr>
@@ -253,7 +272,7 @@
         </w:tc>
         <w:tc>
           <w:tcPr>
-            <w:tcW w:w="1812" w:type="dxa"/>
+            <w:tcW w:w="1814" w:type="dxa"/>
           </w:tcPr>
           <w:p>
             <w:pPr>
@@ -274,7 +293,7 @@
         </w:tc>
         <w:tc>
           <w:tcPr>
-            <w:tcW w:w="1812" w:type="dxa"/>
+            <w:tcW w:w="1814" w:type="dxa"/>
           </w:tcPr>
           <w:p>
             <w:pPr>
@@ -295,28 +314,28 @@
         </w:tc>
         <w:tc>
           <w:tcPr>
-            <w:tcW w:w="1813" w:type="dxa"/>
-          </w:tcPr>
-          <w:p>
-            <w:pPr>
-              <w:jc w:val="center"/>
-              <w:rPr>
-                <w:sz w:val="24"/>
-                <w:szCs w:val="24"/>
-              </w:rPr>
-            </w:pPr>
-            <w:r>
-              <w:rPr>
-                <w:sz w:val="24"/>
-                <w:szCs w:val="24"/>
-              </w:rPr>
-              <w:t>OK</w:t>
-            </w:r>
-          </w:p>
-        </w:tc>
-        <w:tc>
-          <w:tcPr>
-            <w:tcW w:w="1813" w:type="dxa"/>
+            <w:tcW w:w="1816" w:type="dxa"/>
+          </w:tcPr>
+          <w:p>
+            <w:pPr>
+              <w:jc w:val="center"/>
+              <w:rPr>
+                <w:sz w:val="24"/>
+                <w:szCs w:val="24"/>
+              </w:rPr>
+            </w:pPr>
+            <w:r>
+              <w:rPr>
+                <w:sz w:val="24"/>
+                <w:szCs w:val="24"/>
+              </w:rPr>
+              <w:t>OK/NOK</w:t>
+            </w:r>
+          </w:p>
+        </w:tc>
+        <w:tc>
+          <w:tcPr>
+            <w:tcW w:w="1816" w:type="dxa"/>
           </w:tcPr>
           <w:p>
             <w:pPr>
@@ -337,9 +356,12 @@
         </w:tc>
       </w:tr>
       <w:tr>
-        <w:tc>
-          <w:tcPr>
-            <w:tcW w:w="1812" w:type="dxa"/>
+        <w:trPr>
+          <w:trHeight w:val="291"/>
+        </w:trPr>
+        <w:tc>
+          <w:tcPr>
+            <w:tcW w:w="1814" w:type="dxa"/>
           </w:tcPr>
           <w:p>
             <w:pPr>
@@ -360,7 +382,7 @@
         </w:tc>
         <w:tc>
           <w:tcPr>
-            <w:tcW w:w="1812" w:type="dxa"/>
+            <w:tcW w:w="1814" w:type="dxa"/>
           </w:tcPr>
           <w:p>
             <w:pPr>
@@ -381,7 +403,7 @@
         </w:tc>
         <w:tc>
           <w:tcPr>
-            <w:tcW w:w="1812" w:type="dxa"/>
+            <w:tcW w:w="1814" w:type="dxa"/>
           </w:tcPr>
           <w:p>
             <w:pPr>
@@ -402,44 +424,54 @@
         </w:tc>
         <w:tc>
           <w:tcPr>
-            <w:tcW w:w="1813" w:type="dxa"/>
-          </w:tcPr>
-          <w:p>
-            <w:pPr>
-              <w:jc w:val="center"/>
-              <w:rPr>
-                <w:sz w:val="24"/>
-                <w:szCs w:val="24"/>
-              </w:rPr>
-            </w:pPr>
-            <w:r>
-              <w:rPr>
-                <w:sz w:val="24"/>
-                <w:szCs w:val="24"/>
-              </w:rPr>
-              <w:t>OK</w:t>
-            </w:r>
-          </w:p>
-        </w:tc>
-        <w:tc>
-          <w:tcPr>
-            <w:tcW w:w="1813" w:type="dxa"/>
-          </w:tcPr>
-          <w:p>
-            <w:pPr>
-              <w:jc w:val="center"/>
-              <w:rPr>
-                <w:sz w:val="24"/>
-                <w:szCs w:val="24"/>
-              </w:rPr>
-            </w:pPr>
+            <w:tcW w:w="1816" w:type="dxa"/>
+          </w:tcPr>
+          <w:p>
+            <w:pPr>
+              <w:jc w:val="center"/>
+              <w:rPr>
+                <w:sz w:val="24"/>
+                <w:szCs w:val="24"/>
+              </w:rPr>
+            </w:pPr>
+            <w:r>
+              <w:rPr>
+                <w:sz w:val="24"/>
+                <w:szCs w:val="24"/>
+              </w:rPr>
+              <w:t>OK/NOK</w:t>
+            </w:r>
+          </w:p>
+        </w:tc>
+        <w:tc>
+          <w:tcPr>
+            <w:tcW w:w="1816" w:type="dxa"/>
+          </w:tcPr>
+          <w:p>
+            <w:pPr>
+              <w:jc w:val="center"/>
+              <w:rPr>
+                <w:sz w:val="24"/>
+                <w:szCs w:val="24"/>
+              </w:rPr>
+            </w:pPr>
+            <w:r>
+              <w:rPr>
+                <w:sz w:val="24"/>
+                <w:szCs w:val="24"/>
+              </w:rPr>
+              <w:t>Affichage de la page Course</w:t>
+            </w:r>
           </w:p>
         </w:tc>
       </w:tr>
       <w:tr>
-        <w:tc>
-          <w:tcPr>
-            <w:tcW w:w="1812" w:type="dxa"/>
+        <w:trPr>
+          <w:trHeight w:val="598"/>
+        </w:trPr>
+        <w:tc>
+          <w:tcPr>
+            <w:tcW w:w="1814" w:type="dxa"/>
           </w:tcPr>
           <w:p>
             <w:pPr>
@@ -460,7 +492,7 @@
         </w:tc>
         <w:tc>
           <w:tcPr>
-            <w:tcW w:w="1812" w:type="dxa"/>
+            <w:tcW w:w="1814" w:type="dxa"/>
           </w:tcPr>
           <w:p>
             <w:pPr>
@@ -488,7 +520,7 @@
         </w:tc>
         <w:tc>
           <w:tcPr>
-            <w:tcW w:w="1812" w:type="dxa"/>
+            <w:tcW w:w="1814" w:type="dxa"/>
           </w:tcPr>
           <w:p>
             <w:pPr>
@@ -509,28 +541,28 @@
         </w:tc>
         <w:tc>
           <w:tcPr>
-            <w:tcW w:w="1813" w:type="dxa"/>
-          </w:tcPr>
-          <w:p>
-            <w:pPr>
-              <w:jc w:val="center"/>
-              <w:rPr>
-                <w:sz w:val="24"/>
-                <w:szCs w:val="24"/>
-              </w:rPr>
-            </w:pPr>
-            <w:r>
-              <w:rPr>
-                <w:sz w:val="24"/>
-                <w:szCs w:val="24"/>
-              </w:rPr>
-              <w:t>OK</w:t>
-            </w:r>
-          </w:p>
-        </w:tc>
-        <w:tc>
-          <w:tcPr>
-            <w:tcW w:w="1813" w:type="dxa"/>
+            <w:tcW w:w="1816" w:type="dxa"/>
+          </w:tcPr>
+          <w:p>
+            <w:pPr>
+              <w:jc w:val="center"/>
+              <w:rPr>
+                <w:sz w:val="24"/>
+                <w:szCs w:val="24"/>
+              </w:rPr>
+            </w:pPr>
+            <w:r>
+              <w:rPr>
+                <w:sz w:val="24"/>
+                <w:szCs w:val="24"/>
+              </w:rPr>
+              <w:t>OK/NOK</w:t>
+            </w:r>
+          </w:p>
+        </w:tc>
+        <w:tc>
+          <w:tcPr>
+            <w:tcW w:w="1816" w:type="dxa"/>
           </w:tcPr>
           <w:p>
             <w:pPr>
@@ -551,9 +583,12 @@
         </w:tc>
       </w:tr>
       <w:tr>
-        <w:tc>
-          <w:tcPr>
-            <w:tcW w:w="1812" w:type="dxa"/>
+        <w:trPr>
+          <w:trHeight w:val="890"/>
+        </w:trPr>
+        <w:tc>
+          <w:tcPr>
+            <w:tcW w:w="1814" w:type="dxa"/>
           </w:tcPr>
           <w:p>
             <w:pPr>
@@ -574,7 +609,7 @@
         </w:tc>
         <w:tc>
           <w:tcPr>
-            <w:tcW w:w="1812" w:type="dxa"/>
+            <w:tcW w:w="1814" w:type="dxa"/>
           </w:tcPr>
           <w:p>
             <w:pPr>
@@ -595,7 +630,7 @@
         </w:tc>
         <w:tc>
           <w:tcPr>
-            <w:tcW w:w="1812" w:type="dxa"/>
+            <w:tcW w:w="1814" w:type="dxa"/>
           </w:tcPr>
           <w:p>
             <w:pPr>
@@ -616,28 +651,28 @@
         </w:tc>
         <w:tc>
           <w:tcPr>
-            <w:tcW w:w="1813" w:type="dxa"/>
-          </w:tcPr>
-          <w:p>
-            <w:pPr>
-              <w:jc w:val="center"/>
-              <w:rPr>
-                <w:sz w:val="24"/>
-                <w:szCs w:val="24"/>
-              </w:rPr>
-            </w:pPr>
-            <w:r>
-              <w:rPr>
-                <w:sz w:val="24"/>
-                <w:szCs w:val="24"/>
-              </w:rPr>
-              <w:t>OK</w:t>
-            </w:r>
-          </w:p>
-        </w:tc>
-        <w:tc>
-          <w:tcPr>
-            <w:tcW w:w="1813" w:type="dxa"/>
+            <w:tcW w:w="1816" w:type="dxa"/>
+          </w:tcPr>
+          <w:p>
+            <w:pPr>
+              <w:jc w:val="center"/>
+              <w:rPr>
+                <w:sz w:val="24"/>
+                <w:szCs w:val="24"/>
+              </w:rPr>
+            </w:pPr>
+            <w:r>
+              <w:rPr>
+                <w:sz w:val="24"/>
+                <w:szCs w:val="24"/>
+              </w:rPr>
+              <w:t>OK/NOK</w:t>
+            </w:r>
+          </w:p>
+        </w:tc>
+        <w:tc>
+          <w:tcPr>
+            <w:tcW w:w="1816" w:type="dxa"/>
           </w:tcPr>
           <w:p>
             <w:pPr>
@@ -658,9 +693,12 @@
         </w:tc>
       </w:tr>
       <w:tr>
-        <w:tc>
-          <w:tcPr>
-            <w:tcW w:w="1812" w:type="dxa"/>
+        <w:trPr>
+          <w:trHeight w:val="598"/>
+        </w:trPr>
+        <w:tc>
+          <w:tcPr>
+            <w:tcW w:w="1814" w:type="dxa"/>
           </w:tcPr>
           <w:p>
             <w:pPr>
@@ -681,7 +719,7 @@
         </w:tc>
         <w:tc>
           <w:tcPr>
-            <w:tcW w:w="1812" w:type="dxa"/>
+            <w:tcW w:w="1814" w:type="dxa"/>
           </w:tcPr>
           <w:p>
             <w:pPr>
@@ -702,7 +740,7 @@
         </w:tc>
         <w:tc>
           <w:tcPr>
-            <w:tcW w:w="1812" w:type="dxa"/>
+            <w:tcW w:w="1814" w:type="dxa"/>
           </w:tcPr>
           <w:p>
             <w:pPr>
@@ -723,28 +761,28 @@
         </w:tc>
         <w:tc>
           <w:tcPr>
-            <w:tcW w:w="1813" w:type="dxa"/>
-          </w:tcPr>
-          <w:p>
-            <w:pPr>
-              <w:jc w:val="center"/>
-              <w:rPr>
-                <w:sz w:val="24"/>
-                <w:szCs w:val="24"/>
-              </w:rPr>
-            </w:pPr>
-            <w:r>
-              <w:rPr>
-                <w:sz w:val="24"/>
-                <w:szCs w:val="24"/>
-              </w:rPr>
-              <w:t>OK</w:t>
-            </w:r>
-          </w:p>
-        </w:tc>
-        <w:tc>
-          <w:tcPr>
-            <w:tcW w:w="1813" w:type="dxa"/>
+            <w:tcW w:w="1816" w:type="dxa"/>
+          </w:tcPr>
+          <w:p>
+            <w:pPr>
+              <w:jc w:val="center"/>
+              <w:rPr>
+                <w:sz w:val="24"/>
+                <w:szCs w:val="24"/>
+              </w:rPr>
+            </w:pPr>
+            <w:r>
+              <w:rPr>
+                <w:sz w:val="24"/>
+                <w:szCs w:val="24"/>
+              </w:rPr>
+              <w:t>OK/NOK</w:t>
+            </w:r>
+          </w:p>
+        </w:tc>
+        <w:tc>
+          <w:tcPr>
+            <w:tcW w:w="1816" w:type="dxa"/>
           </w:tcPr>
           <w:p>
             <w:pPr>
@@ -765,9 +803,12 @@
         </w:tc>
       </w:tr>
       <w:tr>
-        <w:tc>
-          <w:tcPr>
-            <w:tcW w:w="1812" w:type="dxa"/>
+        <w:trPr>
+          <w:trHeight w:val="890"/>
+        </w:trPr>
+        <w:tc>
+          <w:tcPr>
+            <w:tcW w:w="1814" w:type="dxa"/>
           </w:tcPr>
           <w:p>
             <w:pPr>
@@ -788,7 +829,7 @@
         </w:tc>
         <w:tc>
           <w:tcPr>
-            <w:tcW w:w="1812" w:type="dxa"/>
+            <w:tcW w:w="1814" w:type="dxa"/>
           </w:tcPr>
           <w:p>
             <w:pPr>
@@ -809,7 +850,7 @@
         </w:tc>
         <w:tc>
           <w:tcPr>
-            <w:tcW w:w="1812" w:type="dxa"/>
+            <w:tcW w:w="1814" w:type="dxa"/>
           </w:tcPr>
           <w:p>
             <w:pPr>
@@ -830,28 +871,28 @@
         </w:tc>
         <w:tc>
           <w:tcPr>
-            <w:tcW w:w="1813" w:type="dxa"/>
-          </w:tcPr>
-          <w:p>
-            <w:pPr>
-              <w:jc w:val="center"/>
-              <w:rPr>
-                <w:sz w:val="24"/>
-                <w:szCs w:val="24"/>
-              </w:rPr>
-            </w:pPr>
-            <w:r>
-              <w:rPr>
-                <w:sz w:val="24"/>
-                <w:szCs w:val="24"/>
-              </w:rPr>
-              <w:t>OK</w:t>
-            </w:r>
-          </w:p>
-        </w:tc>
-        <w:tc>
-          <w:tcPr>
-            <w:tcW w:w="1813" w:type="dxa"/>
+            <w:tcW w:w="1816" w:type="dxa"/>
+          </w:tcPr>
+          <w:p>
+            <w:pPr>
+              <w:jc w:val="center"/>
+              <w:rPr>
+                <w:sz w:val="24"/>
+                <w:szCs w:val="24"/>
+              </w:rPr>
+            </w:pPr>
+            <w:r>
+              <w:rPr>
+                <w:sz w:val="24"/>
+                <w:szCs w:val="24"/>
+              </w:rPr>
+              <w:t>OK/NOK</w:t>
+            </w:r>
+          </w:p>
+        </w:tc>
+        <w:tc>
+          <w:tcPr>
+            <w:tcW w:w="1816" w:type="dxa"/>
           </w:tcPr>
           <w:p>
             <w:pPr>
@@ -872,9 +913,12 @@
         </w:tc>
       </w:tr>
       <w:tr>
-        <w:tc>
-          <w:tcPr>
-            <w:tcW w:w="1812" w:type="dxa"/>
+        <w:trPr>
+          <w:trHeight w:val="598"/>
+        </w:trPr>
+        <w:tc>
+          <w:tcPr>
+            <w:tcW w:w="1814" w:type="dxa"/>
           </w:tcPr>
           <w:p>
             <w:pPr>
@@ -895,7 +939,7 @@
         </w:tc>
         <w:tc>
           <w:tcPr>
-            <w:tcW w:w="1812" w:type="dxa"/>
+            <w:tcW w:w="1814" w:type="dxa"/>
           </w:tcPr>
           <w:p>
             <w:pPr>
@@ -916,7 +960,7 @@
         </w:tc>
         <w:tc>
           <w:tcPr>
-            <w:tcW w:w="1812" w:type="dxa"/>
+            <w:tcW w:w="1814" w:type="dxa"/>
           </w:tcPr>
           <w:p>
             <w:pPr>
@@ -937,28 +981,28 @@
         </w:tc>
         <w:tc>
           <w:tcPr>
-            <w:tcW w:w="1813" w:type="dxa"/>
-          </w:tcPr>
-          <w:p>
-            <w:pPr>
-              <w:jc w:val="center"/>
-              <w:rPr>
-                <w:sz w:val="24"/>
-                <w:szCs w:val="24"/>
-              </w:rPr>
-            </w:pPr>
-            <w:r>
-              <w:rPr>
-                <w:sz w:val="24"/>
-                <w:szCs w:val="24"/>
-              </w:rPr>
-              <w:t>OK</w:t>
-            </w:r>
-          </w:p>
-        </w:tc>
-        <w:tc>
-          <w:tcPr>
-            <w:tcW w:w="1813" w:type="dxa"/>
+            <w:tcW w:w="1816" w:type="dxa"/>
+          </w:tcPr>
+          <w:p>
+            <w:pPr>
+              <w:jc w:val="center"/>
+              <w:rPr>
+                <w:sz w:val="24"/>
+                <w:szCs w:val="24"/>
+              </w:rPr>
+            </w:pPr>
+            <w:r>
+              <w:rPr>
+                <w:sz w:val="24"/>
+                <w:szCs w:val="24"/>
+              </w:rPr>
+              <w:t>OK/NOK</w:t>
+            </w:r>
+          </w:p>
+        </w:tc>
+        <w:tc>
+          <w:tcPr>
+            <w:tcW w:w="1816" w:type="dxa"/>
           </w:tcPr>
           <w:p>
             <w:pPr>
@@ -979,9 +1023,12 @@
         </w:tc>
       </w:tr>
       <w:tr>
-        <w:tc>
-          <w:tcPr>
-            <w:tcW w:w="1812" w:type="dxa"/>
+        <w:trPr>
+          <w:trHeight w:val="890"/>
+        </w:trPr>
+        <w:tc>
+          <w:tcPr>
+            <w:tcW w:w="1814" w:type="dxa"/>
           </w:tcPr>
           <w:p>
             <w:pPr>
@@ -1002,7 +1049,7 @@
         </w:tc>
         <w:tc>
           <w:tcPr>
-            <w:tcW w:w="1812" w:type="dxa"/>
+            <w:tcW w:w="1814" w:type="dxa"/>
           </w:tcPr>
           <w:p>
             <w:pPr>
@@ -1023,7 +1070,7 @@
         </w:tc>
         <w:tc>
           <w:tcPr>
-            <w:tcW w:w="1812" w:type="dxa"/>
+            <w:tcW w:w="1814" w:type="dxa"/>
           </w:tcPr>
           <w:p>
             <w:pPr>
@@ -1044,28 +1091,28 @@
         </w:tc>
         <w:tc>
           <w:tcPr>
-            <w:tcW w:w="1813" w:type="dxa"/>
-          </w:tcPr>
-          <w:p>
-            <w:pPr>
-              <w:jc w:val="center"/>
-              <w:rPr>
-                <w:sz w:val="24"/>
-                <w:szCs w:val="24"/>
-              </w:rPr>
-            </w:pPr>
-            <w:r>
-              <w:rPr>
-                <w:sz w:val="24"/>
-                <w:szCs w:val="24"/>
-              </w:rPr>
-              <w:t>OK</w:t>
-            </w:r>
-          </w:p>
-        </w:tc>
-        <w:tc>
-          <w:tcPr>
-            <w:tcW w:w="1813" w:type="dxa"/>
+            <w:tcW w:w="1816" w:type="dxa"/>
+          </w:tcPr>
+          <w:p>
+            <w:pPr>
+              <w:jc w:val="center"/>
+              <w:rPr>
+                <w:sz w:val="24"/>
+                <w:szCs w:val="24"/>
+              </w:rPr>
+            </w:pPr>
+            <w:r>
+              <w:rPr>
+                <w:sz w:val="24"/>
+                <w:szCs w:val="24"/>
+              </w:rPr>
+              <w:t>OK/NOK</w:t>
+            </w:r>
+          </w:p>
+        </w:tc>
+        <w:tc>
+          <w:tcPr>
+            <w:tcW w:w="1816" w:type="dxa"/>
           </w:tcPr>
           <w:p>
             <w:pPr>
@@ -1086,9 +1133,12 @@
         </w:tc>
       </w:tr>
       <w:tr>
-        <w:tc>
-          <w:tcPr>
-            <w:tcW w:w="1812" w:type="dxa"/>
+        <w:trPr>
+          <w:trHeight w:val="890"/>
+        </w:trPr>
+        <w:tc>
+          <w:tcPr>
+            <w:tcW w:w="1814" w:type="dxa"/>
           </w:tcPr>
           <w:p>
             <w:pPr>
@@ -1109,28 +1159,521 @@
         </w:tc>
         <w:tc>
           <w:tcPr>
-            <w:tcW w:w="1812" w:type="dxa"/>
-          </w:tcPr>
-          <w:p>
-            <w:pPr>
-              <w:jc w:val="center"/>
-              <w:rPr>
-                <w:sz w:val="24"/>
-                <w:szCs w:val="24"/>
-              </w:rPr>
-            </w:pPr>
-            <w:r>
-              <w:rPr>
-                <w:sz w:val="24"/>
-                <w:szCs w:val="24"/>
-              </w:rPr>
-              <w:t>10</w:t>
-            </w:r>
-          </w:p>
-        </w:tc>
-        <w:tc>
-          <w:tcPr>
-            <w:tcW w:w="1812" w:type="dxa"/>
+            <w:tcW w:w="1814" w:type="dxa"/>
+          </w:tcPr>
+          <w:p>
+            <w:pPr>
+              <w:jc w:val="center"/>
+              <w:rPr>
+                <w:sz w:val="24"/>
+                <w:szCs w:val="24"/>
+              </w:rPr>
+            </w:pPr>
+            <w:r>
+              <w:rPr>
+                <w:sz w:val="24"/>
+                <w:szCs w:val="24"/>
+              </w:rPr>
+              <w:t>10/10.1</w:t>
+            </w:r>
+          </w:p>
+        </w:tc>
+        <w:tc>
+          <w:tcPr>
+            <w:tcW w:w="1814" w:type="dxa"/>
+          </w:tcPr>
+          <w:p>
+            <w:pPr>
+              <w:jc w:val="center"/>
+              <w:rPr>
+                <w:sz w:val="24"/>
+                <w:szCs w:val="24"/>
+              </w:rPr>
+            </w:pPr>
+            <w:r>
+              <w:rPr>
+                <w:sz w:val="24"/>
+                <w:szCs w:val="24"/>
+              </w:rPr>
+              <w:t>Affichage de l’historique</w:t>
+            </w:r>
+          </w:p>
+        </w:tc>
+        <w:tc>
+          <w:tcPr>
+            <w:tcW w:w="1816" w:type="dxa"/>
+          </w:tcPr>
+          <w:p>
+            <w:pPr>
+              <w:jc w:val="center"/>
+              <w:rPr>
+                <w:sz w:val="24"/>
+                <w:szCs w:val="24"/>
+              </w:rPr>
+            </w:pPr>
+            <w:r>
+              <w:rPr>
+                <w:sz w:val="24"/>
+                <w:szCs w:val="24"/>
+              </w:rPr>
+              <w:t>OK/NOK</w:t>
+            </w:r>
+          </w:p>
+        </w:tc>
+        <w:tc>
+          <w:tcPr>
+            <w:tcW w:w="1816" w:type="dxa"/>
+          </w:tcPr>
+          <w:p>
+            <w:pPr>
+              <w:jc w:val="center"/>
+              <w:rPr>
+                <w:sz w:val="24"/>
+                <w:szCs w:val="24"/>
+              </w:rPr>
+            </w:pPr>
+            <w:r>
+              <w:rPr>
+                <w:sz w:val="24"/>
+                <w:szCs w:val="24"/>
+              </w:rPr>
+              <w:t>Afficher les résultats des courses sélectionnées</w:t>
+            </w:r>
+          </w:p>
+        </w:tc>
+      </w:tr>
+      <w:tr>
+        <w:trPr>
+          <w:trHeight w:val="890"/>
+        </w:trPr>
+        <w:tc>
+          <w:tcPr>
+            <w:tcW w:w="1814" w:type="dxa"/>
+          </w:tcPr>
+          <w:p>
+            <w:pPr>
+              <w:jc w:val="center"/>
+              <w:rPr>
+                <w:sz w:val="24"/>
+                <w:szCs w:val="24"/>
+              </w:rPr>
+            </w:pPr>
+            <w:r>
+              <w:rPr>
+                <w:sz w:val="24"/>
+                <w:szCs w:val="24"/>
+              </w:rPr>
+              <w:t>11</w:t>
+            </w:r>
+          </w:p>
+        </w:tc>
+        <w:tc>
+          <w:tcPr>
+            <w:tcW w:w="1814" w:type="dxa"/>
+          </w:tcPr>
+          <w:p>
+            <w:pPr>
+              <w:jc w:val="center"/>
+              <w:rPr>
+                <w:sz w:val="24"/>
+                <w:szCs w:val="24"/>
+              </w:rPr>
+            </w:pPr>
+            <w:r>
+              <w:rPr>
+                <w:sz w:val="24"/>
+                <w:szCs w:val="24"/>
+              </w:rPr>
+              <w:t>11/11.1/11.2</w:t>
+            </w:r>
+          </w:p>
+        </w:tc>
+        <w:tc>
+          <w:tcPr>
+            <w:tcW w:w="1814" w:type="dxa"/>
+          </w:tcPr>
+          <w:p>
+            <w:pPr>
+              <w:jc w:val="center"/>
+              <w:rPr>
+                <w:sz w:val="24"/>
+                <w:szCs w:val="24"/>
+              </w:rPr>
+            </w:pPr>
+            <w:r>
+              <w:rPr>
+                <w:sz w:val="24"/>
+                <w:szCs w:val="24"/>
+              </w:rPr>
+              <w:t xml:space="preserve">Affichage et </w:t>
+            </w:r>
+            <w:proofErr w:type="spellStart"/>
+            <w:r>
+              <w:rPr>
+                <w:sz w:val="24"/>
+                <w:szCs w:val="24"/>
+              </w:rPr>
+              <w:t>Upload</w:t>
+            </w:r>
+            <w:proofErr w:type="spellEnd"/>
+            <w:r>
+              <w:rPr>
+                <w:sz w:val="24"/>
+                <w:szCs w:val="24"/>
+              </w:rPr>
+              <w:t xml:space="preserve"> Image</w:t>
+            </w:r>
+          </w:p>
+        </w:tc>
+        <w:tc>
+          <w:tcPr>
+            <w:tcW w:w="1816" w:type="dxa"/>
+          </w:tcPr>
+          <w:p>
+            <w:pPr>
+              <w:jc w:val="center"/>
+              <w:rPr>
+                <w:sz w:val="24"/>
+                <w:szCs w:val="24"/>
+              </w:rPr>
+            </w:pPr>
+            <w:r>
+              <w:rPr>
+                <w:sz w:val="24"/>
+                <w:szCs w:val="24"/>
+              </w:rPr>
+              <w:t>OK/NOK</w:t>
+            </w:r>
+          </w:p>
+        </w:tc>
+        <w:tc>
+          <w:tcPr>
+            <w:tcW w:w="1816" w:type="dxa"/>
+          </w:tcPr>
+          <w:p>
+            <w:pPr>
+              <w:jc w:val="center"/>
+              <w:rPr>
+                <w:sz w:val="24"/>
+                <w:szCs w:val="24"/>
+              </w:rPr>
+            </w:pPr>
+            <w:r>
+              <w:rPr>
+                <w:sz w:val="24"/>
+                <w:szCs w:val="24"/>
+              </w:rPr>
+              <w:t>Import d’image d’un fichier dans notre répertoire</w:t>
+            </w:r>
+          </w:p>
+        </w:tc>
+      </w:tr>
+      <w:tr>
+        <w:trPr>
+          <w:trHeight w:val="890"/>
+        </w:trPr>
+        <w:tc>
+          <w:tcPr>
+            <w:tcW w:w="1814" w:type="dxa"/>
+          </w:tcPr>
+          <w:p>
+            <w:pPr>
+              <w:jc w:val="center"/>
+              <w:rPr>
+                <w:sz w:val="24"/>
+                <w:szCs w:val="24"/>
+              </w:rPr>
+            </w:pPr>
+            <w:r>
+              <w:rPr>
+                <w:sz w:val="24"/>
+                <w:szCs w:val="24"/>
+              </w:rPr>
+              <w:t>12</w:t>
+            </w:r>
+          </w:p>
+        </w:tc>
+        <w:tc>
+          <w:tcPr>
+            <w:tcW w:w="1814" w:type="dxa"/>
+          </w:tcPr>
+          <w:p>
+            <w:pPr>
+              <w:jc w:val="center"/>
+              <w:rPr>
+                <w:sz w:val="24"/>
+                <w:szCs w:val="24"/>
+              </w:rPr>
+            </w:pPr>
+            <w:r>
+              <w:rPr>
+                <w:sz w:val="24"/>
+                <w:szCs w:val="24"/>
+              </w:rPr>
+              <w:t>12/12.1/12.2/12.3</w:t>
+            </w:r>
+          </w:p>
+        </w:tc>
+        <w:tc>
+          <w:tcPr>
+            <w:tcW w:w="1814" w:type="dxa"/>
+          </w:tcPr>
+          <w:p>
+            <w:pPr>
+              <w:jc w:val="center"/>
+              <w:rPr>
+                <w:sz w:val="24"/>
+                <w:szCs w:val="24"/>
+              </w:rPr>
+            </w:pPr>
+            <w:r>
+              <w:rPr>
+                <w:sz w:val="24"/>
+                <w:szCs w:val="24"/>
+              </w:rPr>
+              <w:t>Lancement du chrono</w:t>
+            </w:r>
+          </w:p>
+        </w:tc>
+        <w:tc>
+          <w:tcPr>
+            <w:tcW w:w="1816" w:type="dxa"/>
+          </w:tcPr>
+          <w:p>
+            <w:pPr>
+              <w:jc w:val="center"/>
+              <w:rPr>
+                <w:sz w:val="24"/>
+                <w:szCs w:val="24"/>
+              </w:rPr>
+            </w:pPr>
+            <w:r>
+              <w:rPr>
+                <w:sz w:val="24"/>
+                <w:szCs w:val="24"/>
+              </w:rPr>
+              <w:t>OK/NOK</w:t>
+            </w:r>
+          </w:p>
+        </w:tc>
+        <w:tc>
+          <w:tcPr>
+            <w:tcW w:w="1816" w:type="dxa"/>
+          </w:tcPr>
+          <w:p>
+            <w:pPr>
+              <w:jc w:val="center"/>
+              <w:rPr>
+                <w:sz w:val="24"/>
+                <w:szCs w:val="24"/>
+              </w:rPr>
+            </w:pPr>
+            <w:r>
+              <w:rPr>
+                <w:sz w:val="24"/>
+                <w:szCs w:val="24"/>
+              </w:rPr>
+              <w:t>Lancement, stop et réinitialisation du Chrono</w:t>
+            </w:r>
+          </w:p>
+        </w:tc>
+      </w:tr>
+      <w:tr>
+        <w:trPr>
+          <w:trHeight w:val="890"/>
+        </w:trPr>
+        <w:tc>
+          <w:tcPr>
+            <w:tcW w:w="1814" w:type="dxa"/>
+          </w:tcPr>
+          <w:p>
+            <w:pPr>
+              <w:jc w:val="center"/>
+              <w:rPr>
+                <w:sz w:val="24"/>
+                <w:szCs w:val="24"/>
+              </w:rPr>
+            </w:pPr>
+            <w:r>
+              <w:rPr>
+                <w:sz w:val="24"/>
+                <w:szCs w:val="24"/>
+              </w:rPr>
+              <w:t>13</w:t>
+            </w:r>
+          </w:p>
+        </w:tc>
+        <w:tc>
+          <w:tcPr>
+            <w:tcW w:w="1814" w:type="dxa"/>
+          </w:tcPr>
+          <w:p>
+            <w:pPr>
+              <w:jc w:val="center"/>
+              <w:rPr>
+                <w:sz w:val="24"/>
+                <w:szCs w:val="24"/>
+              </w:rPr>
+            </w:pPr>
+            <w:r>
+              <w:rPr>
+                <w:sz w:val="24"/>
+                <w:szCs w:val="24"/>
+              </w:rPr>
+              <w:t>13</w:t>
+            </w:r>
+            <w:r>
+              <w:rPr>
+                <w:sz w:val="24"/>
+                <w:szCs w:val="24"/>
+              </w:rPr>
+              <w:t>/13.1</w:t>
+            </w:r>
+            <w:r>
+              <w:rPr>
+                <w:sz w:val="24"/>
+                <w:szCs w:val="24"/>
+              </w:rPr>
+              <w:t>/13.2/13.3</w:t>
+            </w:r>
+          </w:p>
+        </w:tc>
+        <w:tc>
+          <w:tcPr>
+            <w:tcW w:w="1814" w:type="dxa"/>
+          </w:tcPr>
+          <w:p>
+            <w:pPr>
+              <w:jc w:val="center"/>
+              <w:rPr>
+                <w:sz w:val="24"/>
+                <w:szCs w:val="24"/>
+              </w:rPr>
+            </w:pPr>
+            <w:r>
+              <w:rPr>
+                <w:sz w:val="24"/>
+                <w:szCs w:val="24"/>
+              </w:rPr>
+              <w:t>Modification</w:t>
+            </w:r>
+          </w:p>
+          <w:p>
+            <w:pPr>
+              <w:jc w:val="center"/>
+              <w:rPr>
+                <w:sz w:val="24"/>
+                <w:szCs w:val="24"/>
+              </w:rPr>
+            </w:pPr>
+            <w:r>
+              <w:rPr>
+                <w:sz w:val="24"/>
+                <w:szCs w:val="24"/>
+              </w:rPr>
+              <w:t>Course</w:t>
+            </w:r>
+          </w:p>
+        </w:tc>
+        <w:tc>
+          <w:tcPr>
+            <w:tcW w:w="1816" w:type="dxa"/>
+          </w:tcPr>
+          <w:p>
+            <w:pPr>
+              <w:jc w:val="center"/>
+              <w:rPr>
+                <w:sz w:val="24"/>
+                <w:szCs w:val="24"/>
+              </w:rPr>
+            </w:pPr>
+            <w:r>
+              <w:rPr>
+                <w:sz w:val="24"/>
+                <w:szCs w:val="24"/>
+              </w:rPr>
+              <w:t>OK/NOK</w:t>
+            </w:r>
+          </w:p>
+        </w:tc>
+        <w:tc>
+          <w:tcPr>
+            <w:tcW w:w="1816" w:type="dxa"/>
+          </w:tcPr>
+          <w:p>
+            <w:pPr>
+              <w:jc w:val="center"/>
+              <w:rPr>
+                <w:sz w:val="24"/>
+                <w:szCs w:val="24"/>
+              </w:rPr>
+            </w:pPr>
+            <w:r>
+              <w:rPr>
+                <w:sz w:val="24"/>
+                <w:szCs w:val="24"/>
+              </w:rPr>
+              <w:t>Modification des données d’une course</w:t>
+            </w:r>
+          </w:p>
+        </w:tc>
+      </w:tr>
+      <w:tr>
+        <w:trPr>
+          <w:trHeight w:val="598"/>
+        </w:trPr>
+        <w:tc>
+          <w:tcPr>
+            <w:tcW w:w="1814" w:type="dxa"/>
+          </w:tcPr>
+          <w:p>
+            <w:pPr>
+              <w:jc w:val="center"/>
+              <w:rPr>
+                <w:sz w:val="24"/>
+                <w:szCs w:val="24"/>
+              </w:rPr>
+            </w:pPr>
+            <w:r>
+              <w:rPr>
+                <w:sz w:val="24"/>
+                <w:szCs w:val="24"/>
+              </w:rPr>
+              <w:t>14</w:t>
+            </w:r>
+          </w:p>
+        </w:tc>
+        <w:tc>
+          <w:tcPr>
+            <w:tcW w:w="1814" w:type="dxa"/>
+          </w:tcPr>
+          <w:p>
+            <w:pPr>
+              <w:jc w:val="center"/>
+              <w:rPr>
+                <w:sz w:val="24"/>
+                <w:szCs w:val="24"/>
+              </w:rPr>
+            </w:pPr>
+            <w:r>
+              <w:rPr>
+                <w:sz w:val="24"/>
+                <w:szCs w:val="24"/>
+              </w:rPr>
+              <w:t>1</w:t>
+            </w:r>
+            <w:r>
+              <w:rPr>
+                <w:sz w:val="24"/>
+                <w:szCs w:val="24"/>
+              </w:rPr>
+              <w:t>4</w:t>
+            </w:r>
+          </w:p>
+        </w:tc>
+        <w:tc>
+          <w:tcPr>
+            <w:tcW w:w="1814" w:type="dxa"/>
           </w:tcPr>
           <w:p>
             <w:pPr>
@@ -1151,28 +1694,28 @@
         </w:tc>
         <w:tc>
           <w:tcPr>
-            <w:tcW w:w="1813" w:type="dxa"/>
-          </w:tcPr>
-          <w:p>
-            <w:pPr>
-              <w:jc w:val="center"/>
-              <w:rPr>
-                <w:sz w:val="24"/>
-                <w:szCs w:val="24"/>
-              </w:rPr>
-            </w:pPr>
-            <w:r>
-              <w:rPr>
-                <w:sz w:val="24"/>
-                <w:szCs w:val="24"/>
-              </w:rPr>
-              <w:t>OK</w:t>
-            </w:r>
-          </w:p>
-        </w:tc>
-        <w:tc>
-          <w:tcPr>
-            <w:tcW w:w="1813" w:type="dxa"/>
+            <w:tcW w:w="1816" w:type="dxa"/>
+          </w:tcPr>
+          <w:p>
+            <w:pPr>
+              <w:jc w:val="center"/>
+              <w:rPr>
+                <w:sz w:val="24"/>
+                <w:szCs w:val="24"/>
+              </w:rPr>
+            </w:pPr>
+            <w:r>
+              <w:rPr>
+                <w:sz w:val="24"/>
+                <w:szCs w:val="24"/>
+              </w:rPr>
+              <w:t>OK/NOK</w:t>
+            </w:r>
+          </w:p>
+        </w:tc>
+        <w:tc>
+          <w:tcPr>
+            <w:tcW w:w="1816" w:type="dxa"/>
           </w:tcPr>
           <w:p>
             <w:pPr>
@@ -1193,7 +1736,10 @@
         </w:tc>
       </w:tr>
     </w:tbl>
-    <w:p/>
+    <w:p>
+      <w:bookmarkStart w:id="0" w:name="_GoBack"/>
+      <w:bookmarkEnd w:id="0"/>
+    </w:p>
     <w:sectPr>
       <w:headerReference w:type="default" r:id="rId6"/>
       <w:pgSz w:w="11906" w:h="16838"/>
@@ -1206,7 +1752,7 @@
 </file>
 
 <file path=word/endnotes.xml><?xml version="1.0" encoding="utf-8"?>
-<w:endnotes xmlns:wpc="http://schemas.microsoft.com/office/word/2010/wordprocessingCanvas" xmlns:cx="http://schemas.microsoft.com/office/drawing/2014/chartex" xmlns:cx1="http://schemas.microsoft.com/office/drawing/2015/9/8/chartex" xmlns:cx2="http://schemas.microsoft.com/office/drawing/2015/10/21/chartex" xmlns:cx3="http://schemas.microsoft.com/office/drawing/2016/5/9/chartex" xmlns:cx4="http://schemas.microsoft.com/office/drawing/2016/5/10/chartex" xmlns:cx5="http://schemas.microsoft.com/office/drawing/2016/5/11/chartex" xmlns:cx6="http://schemas.microsoft.com/office/drawing/2016/5/12/chartex" xmlns:cx7="http://schemas.microsoft.com/office/drawing/2016/5/13/chartex" xmlns:cx8="http://schemas.microsoft.com/office/drawing/2016/5/14/chartex" xmlns:mc="http://schemas.openxmlformats.org/markup-compatibility/2006" xmlns:aink="http://schemas.microsoft.com/office/drawing/2016/ink" xmlns:am3d="http://schemas.microsoft.com/office/drawing/2017/model3d" xmlns:o="urn:schemas-microsoft-com:office:office" xmlns:r="http://schemas.openxmlformats.org/officeDocument/2006/relationships" xmlns:m="http://schemas.openxmlformats.org/officeDocument/2006/math" xmlns:v="urn:schemas-microsoft-com:vml" xmlns:wp14="http://schemas.microsoft.com/office/word/2010/wordprocessingDrawing" xmlns:wp="http://schemas.openxmlformats.org/drawingml/2006/wordprocessingDrawing" xmlns:w10="urn:schemas-microsoft-com:office:word" xmlns:w="http://schemas.openxmlformats.org/wordprocessingml/2006/main" xmlns:w14="http://schemas.microsoft.com/office/word/2010/wordml" xmlns:w15="http://schemas.microsoft.com/office/word/2012/wordml" xmlns:w16cex="http://schemas.microsoft.com/office/word/2018/wordml/cex" xmlns:w16cid="http://schemas.microsoft.com/office/word/2016/wordml/cid" xmlns:w16="http://schemas.microsoft.com/office/word/2018/wordml" xmlns:w16sdtdh="http://schemas.microsoft.com/office/word/2020/wordml/sdtdatahash" xmlns:w16se="http://schemas.microsoft.com/office/word/2015/wordml/symex" xmlns:wpg="http://schemas.microsoft.com/office/word/2010/wordprocessingGroup" xmlns:wpi="http://schemas.microsoft.com/office/word/2010/wordprocessingInk" xmlns:wne="http://schemas.microsoft.com/office/word/2006/wordml" xmlns:wps="http://schemas.microsoft.com/office/word/2010/wordprocessingShape" mc:Ignorable="w14 w15 w16se w16cid w16 w16cex w16sdtdh wp14">
+<w:endnotes xmlns:wpc="http://schemas.microsoft.com/office/word/2010/wordprocessingCanvas" xmlns:cx="http://schemas.microsoft.com/office/drawing/2014/chartex" xmlns:mc="http://schemas.openxmlformats.org/markup-compatibility/2006" xmlns:o="urn:schemas-microsoft-com:office:office" xmlns:r="http://schemas.openxmlformats.org/officeDocument/2006/relationships" xmlns:m="http://schemas.openxmlformats.org/officeDocument/2006/math" xmlns:v="urn:schemas-microsoft-com:vml" xmlns:wp14="http://schemas.microsoft.com/office/word/2010/wordprocessingDrawing" xmlns:wp="http://schemas.openxmlformats.org/drawingml/2006/wordprocessingDrawing" xmlns:w10="urn:schemas-microsoft-com:office:word" xmlns:w="http://schemas.openxmlformats.org/wordprocessingml/2006/main" xmlns:w14="http://schemas.microsoft.com/office/word/2010/wordml" xmlns:w15="http://schemas.microsoft.com/office/word/2012/wordml" xmlns:w16se="http://schemas.microsoft.com/office/word/2015/wordml/symex" xmlns:wpg="http://schemas.microsoft.com/office/word/2010/wordprocessingGroup" xmlns:wpi="http://schemas.microsoft.com/office/word/2010/wordprocessingInk" xmlns:wne="http://schemas.microsoft.com/office/word/2006/wordml" xmlns:wps="http://schemas.microsoft.com/office/word/2010/wordprocessingShape" mc:Ignorable="w14 w15 w16se wp14">
   <w:endnote w:type="separator" w:id="-1">
     <w:p>
       <w:pPr>
@@ -1231,7 +1777,7 @@
 </file>
 
 <file path=word/footnotes.xml><?xml version="1.0" encoding="utf-8"?>
-<w:footnotes xmlns:wpc="http://schemas.microsoft.com/office/word/2010/wordprocessingCanvas" xmlns:cx="http://schemas.microsoft.com/office/drawing/2014/chartex" xmlns:cx1="http://schemas.microsoft.com/office/drawing/2015/9/8/chartex" xmlns:cx2="http://schemas.microsoft.com/office/drawing/2015/10/21/chartex" xmlns:cx3="http://schemas.microsoft.com/office/drawing/2016/5/9/chartex" xmlns:cx4="http://schemas.microsoft.com/office/drawing/2016/5/10/chartex" xmlns:cx5="http://schemas.microsoft.com/office/drawing/2016/5/11/chartex" xmlns:cx6="http://schemas.microsoft.com/office/drawing/2016/5/12/chartex" xmlns:cx7="http://schemas.microsoft.com/office/drawing/2016/5/13/chartex" xmlns:cx8="http://schemas.microsoft.com/office/drawing/2016/5/14/chartex" xmlns:mc="http://schemas.openxmlformats.org/markup-compatibility/2006" xmlns:aink="http://schemas.microsoft.com/office/drawing/2016/ink" xmlns:am3d="http://schemas.microsoft.com/office/drawing/2017/model3d" xmlns:o="urn:schemas-microsoft-com:office:office" xmlns:r="http://schemas.openxmlformats.org/officeDocument/2006/relationships" xmlns:m="http://schemas.openxmlformats.org/officeDocument/2006/math" xmlns:v="urn:schemas-microsoft-com:vml" xmlns:wp14="http://schemas.microsoft.com/office/word/2010/wordprocessingDrawing" xmlns:wp="http://schemas.openxmlformats.org/drawingml/2006/wordprocessingDrawing" xmlns:w10="urn:schemas-microsoft-com:office:word" xmlns:w="http://schemas.openxmlformats.org/wordprocessingml/2006/main" xmlns:w14="http://schemas.microsoft.com/office/word/2010/wordml" xmlns:w15="http://schemas.microsoft.com/office/word/2012/wordml" xmlns:w16cex="http://schemas.microsoft.com/office/word/2018/wordml/cex" xmlns:w16cid="http://schemas.microsoft.com/office/word/2016/wordml/cid" xmlns:w16="http://schemas.microsoft.com/office/word/2018/wordml" xmlns:w16sdtdh="http://schemas.microsoft.com/office/word/2020/wordml/sdtdatahash" xmlns:w16se="http://schemas.microsoft.com/office/word/2015/wordml/symex" xmlns:wpg="http://schemas.microsoft.com/office/word/2010/wordprocessingGroup" xmlns:wpi="http://schemas.microsoft.com/office/word/2010/wordprocessingInk" xmlns:wne="http://schemas.microsoft.com/office/word/2006/wordml" xmlns:wps="http://schemas.microsoft.com/office/word/2010/wordprocessingShape" mc:Ignorable="w14 w15 w16se w16cid w16 w16cex w16sdtdh wp14">
+<w:footnotes xmlns:wpc="http://schemas.microsoft.com/office/word/2010/wordprocessingCanvas" xmlns:cx="http://schemas.microsoft.com/office/drawing/2014/chartex" xmlns:mc="http://schemas.openxmlformats.org/markup-compatibility/2006" xmlns:o="urn:schemas-microsoft-com:office:office" xmlns:r="http://schemas.openxmlformats.org/officeDocument/2006/relationships" xmlns:m="http://schemas.openxmlformats.org/officeDocument/2006/math" xmlns:v="urn:schemas-microsoft-com:vml" xmlns:wp14="http://schemas.microsoft.com/office/word/2010/wordprocessingDrawing" xmlns:wp="http://schemas.openxmlformats.org/drawingml/2006/wordprocessingDrawing" xmlns:w10="urn:schemas-microsoft-com:office:word" xmlns:w="http://schemas.openxmlformats.org/wordprocessingml/2006/main" xmlns:w14="http://schemas.microsoft.com/office/word/2010/wordml" xmlns:w15="http://schemas.microsoft.com/office/word/2012/wordml" xmlns:w16se="http://schemas.microsoft.com/office/word/2015/wordml/symex" xmlns:wpg="http://schemas.microsoft.com/office/word/2010/wordprocessingGroup" xmlns:wpi="http://schemas.microsoft.com/office/word/2010/wordprocessingInk" xmlns:wne="http://schemas.microsoft.com/office/word/2006/wordml" xmlns:wps="http://schemas.microsoft.com/office/word/2010/wordprocessingShape" mc:Ignorable="w14 w15 w16se wp14">
   <w:footnote w:type="separator" w:id="-1">
     <w:p>
       <w:pPr>
@@ -1256,7 +1802,7 @@
 </file>
 
 <file path=word/header1.xml><?xml version="1.0" encoding="utf-8"?>
-<w:hdr xmlns:wpc="http://schemas.microsoft.com/office/word/2010/wordprocessingCanvas" xmlns:cx="http://schemas.microsoft.com/office/drawing/2014/chartex" xmlns:cx1="http://schemas.microsoft.com/office/drawing/2015/9/8/chartex" xmlns:cx2="http://schemas.microsoft.com/office/drawing/2015/10/21/chartex" xmlns:cx3="http://schemas.microsoft.com/office/drawing/2016/5/9/chartex" xmlns:cx4="http://schemas.microsoft.com/office/drawing/2016/5/10/chartex" xmlns:cx5="http://schemas.microsoft.com/office/drawing/2016/5/11/chartex" xmlns:cx6="http://schemas.microsoft.com/office/drawing/2016/5/12/chartex" xmlns:cx7="http://schemas.microsoft.com/office/drawing/2016/5/13/chartex" xmlns:cx8="http://schemas.microsoft.com/office/drawing/2016/5/14/chartex" xmlns:mc="http://schemas.openxmlformats.org/markup-compatibility/2006" xmlns:aink="http://schemas.microsoft.com/office/drawing/2016/ink" xmlns:am3d="http://schemas.microsoft.com/office/drawing/2017/model3d" xmlns:o="urn:schemas-microsoft-com:office:office" xmlns:r="http://schemas.openxmlformats.org/officeDocument/2006/relationships" xmlns:m="http://schemas.openxmlformats.org/officeDocument/2006/math" xmlns:v="urn:schemas-microsoft-com:vml" xmlns:wp14="http://schemas.microsoft.com/office/word/2010/wordprocessingDrawing" xmlns:wp="http://schemas.openxmlformats.org/drawingml/2006/wordprocessingDrawing" xmlns:w10="urn:schemas-microsoft-com:office:word" xmlns:w="http://schemas.openxmlformats.org/wordprocessingml/2006/main" xmlns:w14="http://schemas.microsoft.com/office/word/2010/wordml" xmlns:w15="http://schemas.microsoft.com/office/word/2012/wordml" xmlns:w16cex="http://schemas.microsoft.com/office/word/2018/wordml/cex" xmlns:w16cid="http://schemas.microsoft.com/office/word/2016/wordml/cid" xmlns:w16="http://schemas.microsoft.com/office/word/2018/wordml" xmlns:w16sdtdh="http://schemas.microsoft.com/office/word/2020/wordml/sdtdatahash" xmlns:w16se="http://schemas.microsoft.com/office/word/2015/wordml/symex" xmlns:wpg="http://schemas.microsoft.com/office/word/2010/wordprocessingGroup" xmlns:wpi="http://schemas.microsoft.com/office/word/2010/wordprocessingInk" xmlns:wne="http://schemas.microsoft.com/office/word/2006/wordml" xmlns:wps="http://schemas.microsoft.com/office/word/2010/wordprocessingShape" mc:Ignorable="w14 w15 w16se w16cid w16 w16cex w16sdtdh wp14">
+<w:hdr xmlns:wpc="http://schemas.microsoft.com/office/word/2010/wordprocessingCanvas" xmlns:cx="http://schemas.microsoft.com/office/drawing/2014/chartex" xmlns:mc="http://schemas.openxmlformats.org/markup-compatibility/2006" xmlns:o="urn:schemas-microsoft-com:office:office" xmlns:r="http://schemas.openxmlformats.org/officeDocument/2006/relationships" xmlns:m="http://schemas.openxmlformats.org/officeDocument/2006/math" xmlns:v="urn:schemas-microsoft-com:vml" xmlns:wp14="http://schemas.microsoft.com/office/word/2010/wordprocessingDrawing" xmlns:wp="http://schemas.openxmlformats.org/drawingml/2006/wordprocessingDrawing" xmlns:w10="urn:schemas-microsoft-com:office:word" xmlns:w="http://schemas.openxmlformats.org/wordprocessingml/2006/main" xmlns:w14="http://schemas.microsoft.com/office/word/2010/wordml" xmlns:w15="http://schemas.microsoft.com/office/word/2012/wordml" xmlns:w16se="http://schemas.microsoft.com/office/word/2015/wordml/symex" xmlns:wpg="http://schemas.microsoft.com/office/word/2010/wordprocessingGroup" xmlns:wpi="http://schemas.microsoft.com/office/word/2010/wordprocessingInk" xmlns:wne="http://schemas.microsoft.com/office/word/2006/wordml" xmlns:wps="http://schemas.microsoft.com/office/word/2010/wordprocessingShape" mc:Ignorable="w14 w15 w16se wp14">
   <w:p>
     <w:pPr>
       <w:pStyle w:val="En-tte"/>
@@ -1277,7 +1823,7 @@
 </file>
 
 <file path=word/styles.xml><?xml version="1.0" encoding="utf-8"?>
-<w:styles xmlns:mc="http://schemas.openxmlformats.org/markup-compatibility/2006" xmlns:r="http://schemas.openxmlformats.org/officeDocument/2006/relationships" xmlns:w="http://schemas.openxmlformats.org/wordprocessingml/2006/main" xmlns:w14="http://schemas.microsoft.com/office/word/2010/wordml" xmlns:w15="http://schemas.microsoft.com/office/word/2012/wordml" xmlns:w16cex="http://schemas.microsoft.com/office/word/2018/wordml/cex" xmlns:w16cid="http://schemas.microsoft.com/office/word/2016/wordml/cid" xmlns:w16="http://schemas.microsoft.com/office/word/2018/wordml" xmlns:w16sdtdh="http://schemas.microsoft.com/office/word/2020/wordml/sdtdatahash" xmlns:w16se="http://schemas.microsoft.com/office/word/2015/wordml/symex" mc:Ignorable="w14 w15 w16se w16cid w16 w16cex w16sdtdh">
+<w:styles xmlns:mc="http://schemas.openxmlformats.org/markup-compatibility/2006" xmlns:r="http://schemas.openxmlformats.org/officeDocument/2006/relationships" xmlns:w="http://schemas.openxmlformats.org/wordprocessingml/2006/main" xmlns:w14="http://schemas.microsoft.com/office/word/2010/wordml" xmlns:w15="http://schemas.microsoft.com/office/word/2012/wordml" xmlns:w16se="http://schemas.microsoft.com/office/word/2015/wordml/symex" mc:Ignorable="w14 w15 w16se">
   <w:docDefaults>
     <w:rPrDefault>
       <w:rPr>
@@ -1293,7 +1839,7 @@
       </w:pPr>
     </w:pPrDefault>
   </w:docDefaults>
-  <w:latentStyles w:defLockedState="0" w:defUIPriority="99" w:defSemiHidden="0" w:defUnhideWhenUsed="0" w:defQFormat="0" w:count="376">
+  <w:latentStyles w:defLockedState="0" w:defUIPriority="99" w:defSemiHidden="0" w:defUnhideWhenUsed="0" w:defQFormat="0" w:count="371">
     <w:lsdException w:name="Normal" w:uiPriority="0" w:qFormat="1"/>
     <w:lsdException w:name="heading 1" w:uiPriority="9" w:qFormat="1"/>
     <w:lsdException w:name="heading 2" w:semiHidden="1" w:uiPriority="9" w:unhideWhenUsed="1" w:qFormat="1"/>
@@ -1399,6 +1945,7 @@
     <w:lsdException w:name="HTML Sample" w:semiHidden="1" w:unhideWhenUsed="1"/>
     <w:lsdException w:name="HTML Typewriter" w:semiHidden="1" w:unhideWhenUsed="1"/>
     <w:lsdException w:name="HTML Variable" w:semiHidden="1" w:unhideWhenUsed="1"/>
+    <w:lsdException w:name="Normal Table" w:semiHidden="1" w:unhideWhenUsed="1"/>
     <w:lsdException w:name="annotation subject" w:semiHidden="1" w:unhideWhenUsed="1"/>
     <w:lsdException w:name="No List" w:semiHidden="1" w:unhideWhenUsed="1"/>
     <w:lsdException w:name="Outline List 1" w:semiHidden="1" w:unhideWhenUsed="1"/>
@@ -1441,8 +1988,11 @@
     <w:lsdException w:name="Table Contemporary" w:semiHidden="1" w:unhideWhenUsed="1"/>
     <w:lsdException w:name="Table Elegant" w:semiHidden="1" w:unhideWhenUsed="1"/>
     <w:lsdException w:name="Table Professional" w:semiHidden="1" w:unhideWhenUsed="1"/>
+    <w:lsdException w:name="Table Subtle 1" w:semiHidden="1" w:unhideWhenUsed="1"/>
     <w:lsdException w:name="Table Subtle 2" w:semiHidden="1" w:unhideWhenUsed="1"/>
     <w:lsdException w:name="Table Web 1" w:semiHidden="1" w:unhideWhenUsed="1"/>
+    <w:lsdException w:name="Table Web 2" w:semiHidden="1" w:unhideWhenUsed="1"/>
+    <w:lsdException w:name="Table Web 3" w:semiHidden="1" w:unhideWhenUsed="1"/>
     <w:lsdException w:name="Balloon Text" w:semiHidden="1" w:unhideWhenUsed="1"/>
     <w:lsdException w:name="Table Grid" w:uiPriority="39"/>
     <w:lsdException w:name="Table Theme" w:semiHidden="1" w:unhideWhenUsed="1"/>
@@ -1661,11 +2211,6 @@
     <w:lsdException w:name="List Table 5 Dark Accent 6" w:uiPriority="50"/>
     <w:lsdException w:name="List Table 6 Colorful Accent 6" w:uiPriority="51"/>
     <w:lsdException w:name="List Table 7 Colorful Accent 6" w:uiPriority="52"/>
-    <w:lsdException w:name="Mention" w:semiHidden="1" w:unhideWhenUsed="1"/>
-    <w:lsdException w:name="Smart Hyperlink" w:semiHidden="1" w:unhideWhenUsed="1"/>
-    <w:lsdException w:name="Hashtag" w:semiHidden="1" w:unhideWhenUsed="1"/>
-    <w:lsdException w:name="Unresolved Mention" w:semiHidden="1" w:unhideWhenUsed="1"/>
-    <w:lsdException w:name="Smart Link" w:semiHidden="1" w:unhideWhenUsed="1"/>
   </w:latentStyles>
   <w:style w:type="paragraph" w:default="1" w:styleId="Normal">
     <w:name w:val="Normal"/>

</xml_diff>